<commit_message>
Product Q and A updated
</commit_message>
<xml_diff>
--- a/Product.docx
+++ b/Product.docx
@@ -1,6 +1,6 @@
 
 <file path=word/document.xml><?xml version="1.0" encoding="utf-8"?>
-<w:document xmlns:wpc="http://schemas.microsoft.com/office/word/2010/wordprocessingCanvas" xmlns:cx="http://schemas.microsoft.com/office/drawing/2014/chartex" xmlns:cx1="http://schemas.microsoft.com/office/drawing/2015/9/8/chartex" xmlns:mc="http://schemas.openxmlformats.org/markup-compatibility/2006" xmlns:o="urn:schemas-microsoft-com:office:office" xmlns:r="http://schemas.openxmlformats.org/officeDocument/2006/relationships" xmlns:m="http://schemas.openxmlformats.org/officeDocument/2006/math" xmlns:v="urn:schemas-microsoft-com:vml" xmlns:wp14="http://schemas.microsoft.com/office/word/2010/wordprocessingDrawing" xmlns:wp="http://schemas.openxmlformats.org/drawingml/2006/wordprocessingDrawing" xmlns:w10="urn:schemas-microsoft-com:office:word" xmlns:w="http://schemas.openxmlformats.org/wordprocessingml/2006/main" xmlns:w14="http://schemas.microsoft.com/office/word/2010/wordml" xmlns:w15="http://schemas.microsoft.com/office/word/2012/wordml" xmlns:w16se="http://schemas.microsoft.com/office/word/2015/wordml/symex" xmlns:wpg="http://schemas.microsoft.com/office/word/2010/wordprocessingGroup" xmlns:wpi="http://schemas.microsoft.com/office/word/2010/wordprocessingInk" xmlns:wne="http://schemas.microsoft.com/office/word/2006/wordml" xmlns:wps="http://schemas.microsoft.com/office/word/2010/wordprocessingShape" mc:Ignorable="w14 w15 w16se wp14">
+<w:document xmlns:ve="http://schemas.openxmlformats.org/markup-compatibility/2006" xmlns:o="urn:schemas-microsoft-com:office:office" xmlns:r="http://schemas.openxmlformats.org/officeDocument/2006/relationships" xmlns:m="http://schemas.openxmlformats.org/officeDocument/2006/math" xmlns:v="urn:schemas-microsoft-com:vml" xmlns:wp="http://schemas.openxmlformats.org/drawingml/2006/wordprocessingDrawing" xmlns:w10="urn:schemas-microsoft-com:office:word" xmlns:w="http://schemas.openxmlformats.org/wordprocessingml/2006/main" xmlns:wne="http://schemas.microsoft.com/office/word/2006/wordml">
   <w:body>
     <w:p>
       <w:pPr>
@@ -49,23 +49,70 @@
     </w:p>
     <w:p>
       <w:r>
-        <w:t xml:space="preserve">(Do you </w:t>
+        <w:t>(Do you have any supporting statistics from reliable sources, if so please do share.)</w:t>
+      </w:r>
+    </w:p>
+    <w:p>
+      <w:pPr>
+        <w:rPr>
+          <w:lang w:val="en-IN"/>
+        </w:rPr>
+      </w:pPr>
+      <w:proofErr w:type="spellStart"/>
+      <w:r>
+        <w:t>Ans</w:t>
+      </w:r>
+      <w:proofErr w:type="spellEnd"/>
+      <w:r>
+        <w:t xml:space="preserve">:  </w:t>
+      </w:r>
+      <w:r>
+        <w:rPr>
+          <w:lang w:val="en-IN"/>
+        </w:rPr>
+        <w:t xml:space="preserve">THE GOAL OF THIS CHALLENGE IS THE EARLY DETECTION OF SEPSIS USING PHYSIOLOGICAL DATA. THE EARLY PREDICTION OF SEPSIS IS POTENTIALLY LIFE-SAVING. SO WE WILL DEVELOP A SMART AI SOLUTION THAT </w:t>
+      </w:r>
+      <w:r>
+        <w:rPr>
+          <w:lang w:val="en-IN"/>
+        </w:rPr>
+        <w:t xml:space="preserve">USES MACHINE LEARNING TECHNIQUES TO PREDICT SEPSIS ATLEAST 6 HOUR BEFORE THE OCCURENCE OF DISEASE IN PATIENTS. </w:t>
+      </w:r>
+    </w:p>
+    <w:p>
+      <w:r>
+        <w:rPr>
+          <w:lang w:val="en-IN"/>
+        </w:rPr>
+        <w:t>INTERNATIONALLY, AN ESTIMATED 30 MILLION PEOPLE DEVELOP SEPSIS AND 6 MILLION PEOPLE DIE FROM SEPSIS EACH YEAR. EARLY DETECTION HELPS IN IMPROVING SEPSIS OUTCOMES, WHERE EACH HOUR OF DELAY</w:t>
+      </w:r>
+      <w:r>
+        <w:rPr>
+          <w:lang w:val="en-IN"/>
+        </w:rPr>
+        <w:t xml:space="preserve">ED TREATMENT HAS BEEN ASSOCIATED WITH ROUGHLY AN 4-8% INCREASE IN </w:t>
       </w:r>
       <w:proofErr w:type="gramStart"/>
       <w:r>
-        <w:t>have any supporting statistics from reliable sources</w:t>
+        <w:rPr>
+          <w:lang w:val="en-IN"/>
+        </w:rPr>
+        <w:t>MORTALITY .</w:t>
       </w:r>
       <w:proofErr w:type="gramEnd"/>
-      <w:r>
-        <w:t xml:space="preserve">, </w:t>
+    </w:p>
+    <w:p/>
+    <w:p>
+      <w:r>
+        <w:t xml:space="preserve">● </w:t>
       </w:r>
       <w:proofErr w:type="gramStart"/>
       <w:r>
-        <w:t>if so please do share</w:t>
+        <w:t>How</w:t>
       </w:r>
       <w:proofErr w:type="gramEnd"/>
       <w:r>
-        <w:t>.)</w:t>
+        <w:t xml:space="preserve"> does your idea address the problem?</w:t>
       </w:r>
     </w:p>
     <w:p>
@@ -75,7 +122,67 @@
       </w:r>
       <w:proofErr w:type="spellEnd"/>
       <w:r>
-        <w:t>:  We are predicting sepsis 6 Hour Before occurrence of disease in patients</w:t>
+        <w:t xml:space="preserve">: </w:t>
+      </w:r>
+      <w:r>
+        <w:rPr>
+          <w:lang w:val="en-IN"/>
+        </w:rPr>
+        <w:t xml:space="preserve">WE USE DEEP LEARNING CLASSIFIER TO CLASSIFY SEPSIS AND WE HAVE USED AUTO ENCODERS FOR DIMENSIONALITY REDUCTION </w:t>
+      </w:r>
+      <w:r>
+        <w:rPr>
+          <w:lang w:val="en-IN"/>
+        </w:rPr>
+        <w:t xml:space="preserve">AND HAVE REDUCED THE COMPLEXITY BY A FACTOR OF e^12 USING AUTO ENCODERS AND WERE ABLE TO REDUCE NUMBER OF LABELS FROM 40 TO </w:t>
+      </w:r>
+      <w:proofErr w:type="gramStart"/>
+      <w:r>
+        <w:rPr>
+          <w:lang w:val="en-IN"/>
+        </w:rPr>
+        <w:t>28 .</w:t>
+      </w:r>
+      <w:proofErr w:type="gramEnd"/>
+      <w:r>
+        <w:rPr>
+          <w:lang w:val="en-IN"/>
+        </w:rPr>
+        <w:t xml:space="preserve"> THE AUTO ENCODERS ARE PROGRAMMATICALLY IMPLEMENTED, AND ARE NOT TAKEN FROM ANY PRE BUILT </w:t>
+      </w:r>
+      <w:proofErr w:type="gramStart"/>
+      <w:r>
+        <w:rPr>
+          <w:lang w:val="en-IN"/>
+        </w:rPr>
+        <w:t>LIBRARY .</w:t>
+      </w:r>
+      <w:proofErr w:type="gramEnd"/>
+    </w:p>
+    <w:p>
+      <w:r>
+        <w:rPr>
+          <w:lang w:val="en-IN"/>
+        </w:rPr>
+        <w:t>WE ARE ABLE TO ACHIEVE AN A</w:t>
+      </w:r>
+      <w:r>
+        <w:rPr>
+          <w:lang w:val="en-IN"/>
+        </w:rPr>
+        <w:t>CCURACY OF 88.94% FOR POSITIVE CASES AND A</w:t>
+      </w:r>
+      <w:r>
+        <w:rPr>
+          <w:lang w:val="en-IN"/>
+        </w:rPr>
+        <w:t>N</w:t>
+      </w:r>
+      <w:r>
+        <w:rPr>
+          <w:lang w:val="en-IN"/>
+        </w:rPr>
+        <w:t xml:space="preserve"> OVERALL ACCURACY OF 73%.</w:t>
       </w:r>
     </w:p>
     <w:p/>
@@ -85,11 +192,11 @@
       </w:r>
       <w:proofErr w:type="gramStart"/>
       <w:r>
-        <w:t>How</w:t>
+        <w:t>Who</w:t>
       </w:r>
       <w:proofErr w:type="gramEnd"/>
       <w:r>
-        <w:t xml:space="preserve"> does your idea address the problem?</w:t>
+        <w:t xml:space="preserve"> are the target customers?</w:t>
       </w:r>
     </w:p>
     <w:p>
@@ -99,7 +206,21 @@
       </w:r>
       <w:proofErr w:type="spellEnd"/>
       <w:r>
-        <w:t>: We have developed an ML model that can predict the onset of sepsis with an accuracy of 73% overall and 58% in positive cases</w:t>
+        <w:t>: Hospital are our primary target customer</w:t>
+      </w:r>
+      <w:r>
+        <w:t xml:space="preserve">s who can use our model for early detection of sepsis which is potentially live saving as treatment of patient can begin in due time. </w:t>
+      </w:r>
+    </w:p>
+    <w:p>
+      <w:r>
+        <w:t xml:space="preserve"> We also plan to</w:t>
+      </w:r>
+      <w:r>
+        <w:t xml:space="preserve"> distribute the model to i</w:t>
+      </w:r>
+      <w:r>
+        <w:t>nsurance firms as the model will predict the chances a person will have sepsis well in advance which can help them settle health claims in due time.</w:t>
       </w:r>
     </w:p>
     <w:p/>
@@ -109,11 +230,11 @@
       </w:r>
       <w:proofErr w:type="gramStart"/>
       <w:r>
-        <w:t>Who</w:t>
+        <w:t>What</w:t>
       </w:r>
       <w:proofErr w:type="gramEnd"/>
       <w:r>
-        <w:t xml:space="preserve"> are the target customers?</w:t>
+        <w:t xml:space="preserve"> makes your idea unique?</w:t>
       </w:r>
     </w:p>
     <w:p>
@@ -123,51 +244,48 @@
       </w:r>
       <w:proofErr w:type="spellEnd"/>
       <w:r>
-        <w:t>: Hospital are our primary target customer and we can distribute the model to insurance firms so that they can decide upon the claim settlement</w:t>
-      </w:r>
-    </w:p>
-    <w:p/>
-    <w:p>
-      <w:r>
-        <w:t xml:space="preserve">● </w:t>
+        <w:t xml:space="preserve">: </w:t>
+      </w:r>
+      <w:r>
+        <w:t>The USP of our project are:-</w:t>
+      </w:r>
+    </w:p>
+    <w:p>
+      <w:r>
+        <w:t xml:space="preserve">*We have </w:t>
       </w:r>
       <w:proofErr w:type="gramStart"/>
       <w:r>
-        <w:t>What</w:t>
+        <w:t>a</w:t>
       </w:r>
       <w:proofErr w:type="gramEnd"/>
       <w:r>
-        <w:t xml:space="preserve"> makes your idea unique?</w:t>
-      </w:r>
-    </w:p>
-    <w:p>
-      <w:proofErr w:type="spellStart"/>
-      <w:r>
-        <w:t>Ans</w:t>
-      </w:r>
-      <w:proofErr w:type="spellEnd"/>
-      <w:r>
-        <w:t>: Our model can even run offline through our android mobile app, which can</w:t>
-      </w:r>
-      <w:r>
-        <w:t xml:space="preserve"> increase the chances </w:t>
+        <w:t xml:space="preserve"> offline working App which can detect sepsis without internet. Most of the ML model focusing </w:t>
       </w:r>
       <w:proofErr w:type="gramStart"/>
       <w:r>
-        <w:t>of  saving</w:t>
+        <w:t>on  health</w:t>
       </w:r>
       <w:proofErr w:type="gramEnd"/>
       <w:r>
-        <w:t xml:space="preserve"> the patient’s life</w:t>
-      </w:r>
-      <w:r>
-        <w:t xml:space="preserve"> e</w:t>
-      </w:r>
-      <w:r>
-        <w:t>ven if the internet is not available</w:t>
-      </w:r>
-      <w:r>
-        <w:t xml:space="preserve"> / working</w:t>
+        <w:t xml:space="preserve"> care run online, so at the places or time being if the internet is not available, the major chances are, it will jeopardize the patient survival chances. So to curb this problem we have made the offline working app so that even areas having very low to minimal connection can access the model and hereby increasing the chances of patient survival.</w:t>
+      </w:r>
+    </w:p>
+    <w:p>
+      <w:proofErr w:type="gramStart"/>
+      <w:r>
+        <w:lastRenderedPageBreak/>
+        <w:t>*  The</w:t>
+      </w:r>
+      <w:proofErr w:type="gramEnd"/>
+      <w:r>
+        <w:t xml:space="preserve"> accuracy of our model is quite significantly better than even the most advanced ML model built on the subject.(67% accuracy was achieved by</w:t>
+      </w:r>
+      <w:r>
+        <w:t xml:space="preserve"> professor at GIT(published in NCBI) and we have an overall accuracy of 73%, the data is for prediction of sepsis 6 hours before the patient actually have the disease. </w:t>
+      </w:r>
+      <w:r>
+        <w:t>)</w:t>
       </w:r>
     </w:p>
     <w:p/>
@@ -198,13 +316,7 @@
         </w:numPr>
       </w:pPr>
       <w:r>
-        <w:t>In addition,</w:t>
-      </w:r>
-      <w:r>
-        <w:t xml:space="preserve"> </w:t>
-      </w:r>
-      <w:r>
-        <w:t>we</w:t>
+        <w:t>In addition,we</w:t>
       </w:r>
       <w:r>
         <w:t xml:space="preserve"> Plan To Co-ordinate </w:t>
@@ -281,7 +393,10 @@
       </w:r>
       <w:proofErr w:type="spellEnd"/>
       <w:r>
-        <w:t>: US, Europe and India</w:t>
+        <w:t xml:space="preserve">: </w:t>
+      </w:r>
+      <w:r>
+        <w:t>Our idea is suitable for Geographies like US, Europe and India, who have high cases of sepsis each year.</w:t>
       </w:r>
     </w:p>
     <w:p/>
@@ -301,53 +416,108 @@
       </w:r>
     </w:p>
     <w:p>
+      <w:pPr>
+        <w:numPr>
+          <w:ilvl w:val="0"/>
+          <w:numId w:val="11"/>
+        </w:numPr>
+      </w:pPr>
+      <w:r>
+        <w:t>SINCE WE ARE DEALING WITH THE LIVES OF PEOPLE</w:t>
+      </w:r>
+      <w:proofErr w:type="gramStart"/>
+      <w:r>
+        <w:t>,WE</w:t>
+      </w:r>
+      <w:proofErr w:type="gramEnd"/>
+      <w:r>
+        <w:t xml:space="preserve"> HAVE TO BE EXTREMELY CAREFUL.</w:t>
+      </w:r>
+    </w:p>
+    <w:p>
+      <w:pPr>
+        <w:numPr>
+          <w:ilvl w:val="0"/>
+          <w:numId w:val="11"/>
+        </w:numPr>
+      </w:pPr>
+      <w:r>
+        <w:t>IF WE PREDICT SEPSIS TO SOMEONE WHO HAS LESS CHANCE THEN IT CAN LEAD TO WASTAGE OF CRITICAL RESOU</w:t>
+      </w:r>
+      <w:r>
+        <w:t>RCES OF HOSPITAL.</w:t>
+      </w:r>
+    </w:p>
+    <w:p>
+      <w:pPr>
+        <w:numPr>
+          <w:ilvl w:val="0"/>
+          <w:numId w:val="11"/>
+        </w:numPr>
+      </w:pPr>
+      <w:proofErr w:type="gramStart"/>
+      <w:r>
+        <w:t>ALSO ,IF</w:t>
+      </w:r>
+      <w:proofErr w:type="gramEnd"/>
+      <w:r>
+        <w:t xml:space="preserve"> WE PREDICT IT WRONGLY,PATIENT MAY SUFFER THE ILLNESS AND MAY DIE AS WELL.</w:t>
+      </w:r>
+    </w:p>
+    <w:p>
+      <w:pPr>
+        <w:numPr>
+          <w:ilvl w:val="0"/>
+          <w:numId w:val="11"/>
+        </w:numPr>
+      </w:pPr>
+      <w:r>
+        <w:t>SO IT’S A HIGH RISK PREDICTION AND WE HAVE TO DO IT WITH EXTREME ACCURACY.</w:t>
+      </w:r>
+    </w:p>
+    <w:p>
+      <w:pPr>
+        <w:numPr>
+          <w:ilvl w:val="0"/>
+          <w:numId w:val="11"/>
+        </w:numPr>
+      </w:pPr>
+      <w:r>
+        <w:t>We plan to mitigate it by improving our efficiency and accuracy so that false sepsis positive detection cases can reduce significantly to save the valuable time and resources.</w:t>
+      </w:r>
+    </w:p>
+    <w:p/>
+    <w:p/>
+    <w:p>
+      <w:r>
+        <w:t xml:space="preserve">● </w:t>
+      </w:r>
+      <w:proofErr w:type="gramStart"/>
+      <w:r>
+        <w:t>Who</w:t>
+      </w:r>
+      <w:proofErr w:type="gramEnd"/>
+      <w:r>
+        <w:t xml:space="preserve"> are the stakeholders involved in order to take bring this idea/product/service to the market?</w:t>
+      </w:r>
+    </w:p>
+    <w:p>
+      <w:r>
+        <w:t xml:space="preserve">(Ex: State </w:t>
+      </w:r>
       <w:proofErr w:type="spellStart"/>
       <w:r>
-        <w:t>Ans</w:t>
+        <w:t>govt</w:t>
       </w:r>
       <w:proofErr w:type="spellEnd"/>
       <w:r>
-        <w:t xml:space="preserve">: If a patient </w:t>
-      </w:r>
-      <w:proofErr w:type="gramStart"/>
-      <w:r>
-        <w:t>is  wrongly</w:t>
-      </w:r>
-      <w:proofErr w:type="gramEnd"/>
-      <w:r>
-        <w:t xml:space="preserve"> detected sepsis positive, a huge amount of money is spent on  their undue treatment. We intend to mitigate it by further enhancing our accuracy</w:t>
-      </w:r>
-    </w:p>
-    <w:p/>
-    <w:p>
-      <w:r>
-        <w:t xml:space="preserve">● </w:t>
-      </w:r>
-      <w:proofErr w:type="gramStart"/>
-      <w:r>
-        <w:t>Who</w:t>
-      </w:r>
-      <w:proofErr w:type="gramEnd"/>
-      <w:r>
-        <w:t xml:space="preserve"> are the stakeholders involved in order to take bring this idea/product/service to the market?</w:t>
-      </w:r>
-    </w:p>
-    <w:p>
-      <w:r>
-        <w:t xml:space="preserve">(Ex: State </w:t>
-      </w:r>
+        <w:t>, Department of trade and taxes, pollution control board, Manufacturers)</w:t>
+      </w:r>
+    </w:p>
+    <w:p>
       <w:proofErr w:type="spellStart"/>
       <w:r>
-        <w:t>govt</w:t>
-      </w:r>
-      <w:proofErr w:type="spellEnd"/>
-      <w:r>
-        <w:t>, Department of trade and taxes, pollution control board, Manufacturers)</w:t>
-      </w:r>
-    </w:p>
-    <w:p>
-      <w:proofErr w:type="spellStart"/>
-      <w:r>
+        <w:lastRenderedPageBreak/>
         <w:t>Ans</w:t>
       </w:r>
       <w:proofErr w:type="spellEnd"/>
@@ -384,15 +554,7 @@
       </w:r>
       <w:proofErr w:type="gramEnd"/>
       <w:r>
-        <w:t xml:space="preserve"> your idea built existing work? If </w:t>
-      </w:r>
-      <w:proofErr w:type="gramStart"/>
-      <w:r>
-        <w:t>so</w:t>
-      </w:r>
-      <w:proofErr w:type="gramEnd"/>
-      <w:r>
-        <w:t xml:space="preserve"> how is it different?</w:t>
+        <w:t xml:space="preserve"> your idea built existing work? If so how is it different?</w:t>
       </w:r>
     </w:p>
     <w:p>
@@ -402,7 +564,10 @@
       </w:r>
       <w:proofErr w:type="spellEnd"/>
       <w:r>
-        <w:t>: We have made our model from scratch</w:t>
+        <w:t xml:space="preserve">: </w:t>
+      </w:r>
+      <w:r>
+        <w:t xml:space="preserve">Though there are several pre existing ML model based on Sepsis Prediction, we have made our model and the revolving Architecture from scratch. </w:t>
       </w:r>
     </w:p>
     <w:p/>
@@ -465,13 +630,30 @@
       </w:r>
       <w:proofErr w:type="spellEnd"/>
       <w:r>
-        <w:t xml:space="preserve">: Working Website and Android APK file with </w:t>
+        <w:t xml:space="preserve">: </w:t>
+      </w:r>
+      <w:r>
+        <w:t>We are sharing our w</w:t>
+      </w:r>
+      <w:r>
+        <w:t>orking W</w:t>
+      </w:r>
+      <w:r>
+        <w:t xml:space="preserve">ebsite and Android APK file, the link for which can be found in </w:t>
+      </w:r>
+      <w:proofErr w:type="gramStart"/>
+      <w:r>
+        <w:t xml:space="preserve">our </w:t>
+      </w:r>
+      <w:r>
+        <w:t xml:space="preserve"> </w:t>
       </w:r>
       <w:proofErr w:type="spellStart"/>
       <w:r>
         <w:t>Github</w:t>
       </w:r>
       <w:proofErr w:type="spellEnd"/>
+      <w:proofErr w:type="gramEnd"/>
       <w:r>
         <w:t xml:space="preserve"> Repository</w:t>
       </w:r>
@@ -481,68 +663,124 @@
       <w:r>
         <w:t xml:space="preserve">● </w:t>
       </w:r>
+      <w:r>
+        <w:t>Have you completed pilot tests for your POC/prototype</w:t>
+      </w:r>
+      <w:r>
+        <w:t>?</w:t>
+      </w:r>
+    </w:p>
+    <w:p>
+      <w:proofErr w:type="spellStart"/>
+      <w:r>
+        <w:t>Ans</w:t>
+      </w:r>
+      <w:proofErr w:type="spellEnd"/>
+      <w:r>
+        <w:t>: No</w:t>
+      </w:r>
+      <w:r>
+        <w:t xml:space="preserve"> haven’t still conducted our pilot tests but we are talking with few hospitals. As its really the matter of life and Death for the patients, the hospitals are taking some time before taking  some time so for the time being w</w:t>
+      </w:r>
+      <w:r>
+        <w:t>e have only tested</w:t>
+      </w:r>
+      <w:r>
+        <w:t xml:space="preserve"> our model </w:t>
+      </w:r>
+      <w:r>
+        <w:t xml:space="preserve"> on the test data set</w:t>
+      </w:r>
+      <w:r>
+        <w:t>, which has shown satisfactory results.</w:t>
+      </w:r>
+    </w:p>
+    <w:p/>
+    <w:p>
+      <w:r>
+        <w:t xml:space="preserve">● </w:t>
+      </w:r>
       <w:proofErr w:type="gramStart"/>
       <w:r>
         <w:t>What</w:t>
       </w:r>
       <w:proofErr w:type="gramEnd"/>
       <w:r>
-        <w:t xml:space="preserve"> is the nature of the prototype/ proof of concept, you would be able to submit?</w:t>
-      </w:r>
-    </w:p>
-    <w:p>
-      <w:r>
-        <w:t xml:space="preserve">(Ex: </w:t>
-      </w:r>
+        <w:t xml:space="preserve"> is the approximate cost of developing the prototype?</w:t>
+      </w:r>
+    </w:p>
+    <w:p>
       <w:proofErr w:type="spellStart"/>
       <w:r>
-        <w:t>Github</w:t>
+        <w:t>Ans</w:t>
       </w:r>
       <w:proofErr w:type="spellEnd"/>
       <w:r>
-        <w:t xml:space="preserve"> r</w:t>
-      </w:r>
-      <w:r>
-        <w:t>epository, Hardware prototype</w:t>
-      </w:r>
-      <w:r>
-        <w:t>)</w:t>
-      </w:r>
-    </w:p>
-    <w:p>
+        <w:t xml:space="preserve">:   </w:t>
+      </w:r>
+      <w:r>
+        <w:rPr>
+          <w:b/>
+        </w:rPr>
+        <w:t>Web</w:t>
+      </w:r>
+      <w:r>
+        <w:t>: Domain Name and Hosting Price</w:t>
+      </w:r>
+    </w:p>
+    <w:p>
+      <w:r>
+        <w:rPr>
+          <w:b/>
+        </w:rPr>
+        <w:t xml:space="preserve">           </w:t>
+      </w:r>
+      <w:r>
+        <w:rPr>
+          <w:b/>
+        </w:rPr>
+        <w:t>App</w:t>
+      </w:r>
+      <w:r>
+        <w:rPr>
+          <w:b/>
+        </w:rPr>
+        <w:t xml:space="preserve">: </w:t>
+      </w:r>
+      <w:r>
+        <w:t xml:space="preserve">Publishing on </w:t>
+      </w:r>
       <w:proofErr w:type="spellStart"/>
       <w:r>
-        <w:t>Ans</w:t>
+        <w:t>PlayStore</w:t>
       </w:r>
       <w:proofErr w:type="spellEnd"/>
       <w:r>
-        <w:t>: No, We have only tested on the test data set</w:t>
+        <w:t xml:space="preserve"> Price</w:t>
+      </w:r>
+    </w:p>
+    <w:p>
+      <w:pPr>
+        <w:rPr>
+          <w:b/>
+        </w:rPr>
+      </w:pPr>
+      <w:r>
+        <w:t xml:space="preserve">            </w:t>
+      </w:r>
+      <w:r>
+        <w:rPr>
+          <w:b/>
+        </w:rPr>
+        <w:t>Human cost</w:t>
+      </w:r>
+      <w:r>
+        <w:t>: The Developers and Designers working on the project</w:t>
       </w:r>
     </w:p>
     <w:p/>
-    <w:p>
-      <w:r>
-        <w:t xml:space="preserve">● </w:t>
-      </w:r>
-      <w:proofErr w:type="gramStart"/>
-      <w:r>
-        <w:t>What</w:t>
-      </w:r>
-      <w:proofErr w:type="gramEnd"/>
-      <w:r>
-        <w:t xml:space="preserve"> is the approximate cost of developing the prototype?</w:t>
-      </w:r>
-    </w:p>
-    <w:p>
-      <w:proofErr w:type="spellStart"/>
-      <w:r>
-        <w:t>Ans</w:t>
-      </w:r>
-      <w:proofErr w:type="spellEnd"/>
-      <w:r>
-        <w:t>: Rs.500 (Approx.) only used for electricity and charging the laptop</w:t>
-      </w:r>
-    </w:p>
+    <w:p/>
+    <w:p/>
     <w:p/>
     <w:p/>
     <w:p/>
@@ -587,7 +825,7 @@
                     <a:blip r:embed="rId6">
                       <a:extLst>
                         <a:ext uri="{28A0092B-C50C-407E-A947-70E740481C1C}">
-                          <a14:useLocalDpi xmlns:a14="http://schemas.microsoft.com/office/drawing/2010/main" val="0"/>
+                          <a14:useLocalDpi xmlns:a14="http://schemas.microsoft.com/office/drawing/2010/main" xmlns:wps="http://schemas.microsoft.com/office/word/2010/wordprocessingShape" xmlns:wpi="http://schemas.microsoft.com/office/word/2010/wordprocessingInk" xmlns:wpg="http://schemas.microsoft.com/office/word/2010/wordprocessingGroup" xmlns:w16se="http://schemas.microsoft.com/office/word/2015/wordml/symex" xmlns:w15="http://schemas.microsoft.com/office/word/2012/wordml" xmlns:w14="http://schemas.microsoft.com/office/word/2010/wordml" xmlns:w="http://schemas.openxmlformats.org/wordprocessingml/2006/main" xmlns:w10="urn:schemas-microsoft-com:office:word" xmlns:wp14="http://schemas.microsoft.com/office/word/2010/wordprocessingDrawing" xmlns:v="urn:schemas-microsoft-com:vml" xmlns:o="urn:schemas-microsoft-com:office:office" xmlns:mc="http://schemas.openxmlformats.org/markup-compatibility/2006" xmlns:cx1="http://schemas.microsoft.com/office/drawing/2015/9/8/chartex" xmlns:cx="http://schemas.microsoft.com/office/drawing/2014/chartex" xmlns:wpc="http://schemas.microsoft.com/office/word/2010/wordprocessingCanvas" xmlns="" val="0"/>
                         </a:ext>
                       </a:extLst>
                     </a:blip>
@@ -633,8 +871,16 @@
         <w:rPr>
           <w:b/>
         </w:rPr>
-        <w:t>Supporting details</w:t>
-      </w:r>
+        <w:t>Data Flow and Block Diagram</w:t>
+      </w:r>
+    </w:p>
+    <w:p>
+      <w:pPr>
+        <w:ind w:left="360"/>
+        <w:rPr>
+          <w:b/>
+        </w:rPr>
+      </w:pPr>
     </w:p>
     <w:p>
       <w:pPr>
@@ -667,54 +913,47 @@
         <w:t xml:space="preserve">: </w:t>
       </w:r>
       <w:r>
+        <w:t>*</w:t>
+      </w:r>
+      <w:r>
+        <w:t>Website</w:t>
+      </w:r>
+      <w:r>
         <w:rPr>
           <w:b/>
         </w:rPr>
-        <w:t>Web</w:t>
-      </w:r>
-      <w:r>
-        <w:t>: Domain Name and Hosting</w:t>
-      </w:r>
-    </w:p>
-    <w:p>
-      <w:pPr>
-        <w:rPr>
-          <w:b/>
-        </w:rPr>
-      </w:pPr>
-      <w:r>
-        <w:rPr>
-          <w:b/>
-        </w:rPr>
-        <w:t>App</w:t>
-      </w:r>
-      <w:r>
-        <w:rPr>
-          <w:b/>
-        </w:rPr>
-        <w:t xml:space="preserve">: </w:t>
-      </w:r>
-      <w:r>
-        <w:t xml:space="preserve">Publishing on </w:t>
-      </w:r>
-      <w:proofErr w:type="spellStart"/>
-      <w:r>
-        <w:t>PlayStore</w:t>
-      </w:r>
-      <w:proofErr w:type="spellEnd"/>
+        <w:t xml:space="preserve"> </w:t>
+      </w:r>
+      <w:r>
+        <w:t>and App Registration.</w:t>
+      </w:r>
+    </w:p>
+    <w:p>
+      <w:r>
+        <w:t xml:space="preserve">          </w:t>
+      </w:r>
+      <w:r>
+        <w:t>*</w:t>
+      </w:r>
+      <w:r>
+        <w:t>Firm Registration</w:t>
+      </w:r>
+    </w:p>
+    <w:p>
+      <w:r>
+        <w:t xml:space="preserve">         </w:t>
+      </w:r>
+      <w:r>
+        <w:t xml:space="preserve"> </w:t>
+      </w:r>
+      <w:r>
+        <w:t>*Product Distribution License.</w:t>
+      </w:r>
     </w:p>
     <w:p/>
     <w:p>
       <w:r>
-        <w:t xml:space="preserve">● Do you have a business plan/ commercialization strategy? If </w:t>
-      </w:r>
-      <w:proofErr w:type="gramStart"/>
-      <w:r>
-        <w:t>so</w:t>
-      </w:r>
-      <w:proofErr w:type="gramEnd"/>
-      <w:r>
-        <w:t xml:space="preserve"> please share.</w:t>
+        <w:t>● Do you have a business plan/ commercialization strategy? If so please share.</w:t>
       </w:r>
     </w:p>
     <w:p>
@@ -792,12 +1031,30 @@
       </w:r>
       <w:proofErr w:type="spellEnd"/>
       <w:r>
-        <w:t>: Rs.500 (Approx.) only used for electricity and charging the laptop</w:t>
-      </w:r>
-    </w:p>
-    <w:p>
-      <w:r>
-        <w:lastRenderedPageBreak/>
+        <w:t xml:space="preserve">: </w:t>
+      </w:r>
+      <w:r>
+        <w:t xml:space="preserve">The operational </w:t>
+      </w:r>
+      <w:proofErr w:type="gramStart"/>
+      <w:r>
+        <w:t>cost include</w:t>
+      </w:r>
+      <w:proofErr w:type="gramEnd"/>
+      <w:r>
+        <w:t xml:space="preserve"> the Web Hosting of Backend API and other logistic </w:t>
+      </w:r>
+      <w:proofErr w:type="spellStart"/>
+      <w:r>
+        <w:t>requirements.The</w:t>
+      </w:r>
+      <w:proofErr w:type="spellEnd"/>
+      <w:r>
+        <w:t xml:space="preserve"> rough estimate is about 3-4k per month. </w:t>
+      </w:r>
+    </w:p>
+    <w:p>
+      <w:r>
         <w:t xml:space="preserve">● </w:t>
       </w:r>
       <w:proofErr w:type="gramStart"/>
@@ -816,10 +1073,96 @@
       </w:r>
       <w:proofErr w:type="spellEnd"/>
       <w:r>
-        <w:t>: The expected revenue is directly proportional to amount of awareness and the number of patients in each year, we expect if we are able to create a good awareness among hospitals and insurance firms, we have greater potential but it will take us time to grow as of now.</w:t>
+        <w:t xml:space="preserve">: </w:t>
       </w:r>
       <w:bookmarkStart w:id="0" w:name="_GoBack"/>
       <w:bookmarkEnd w:id="0"/>
+      <w:r>
+        <w:t>According to a report published in Times of India, 1 out of 4 ICU admits develop sepsis either due to HAI  or medical negligence in India, and the approx cost of ICU and sepsis treatments can be</w:t>
+      </w:r>
+      <w:r>
+        <w:t xml:space="preserve"> </w:t>
+      </w:r>
+      <w:r>
+        <w:t xml:space="preserve">anywhere between 1lac -10 </w:t>
+      </w:r>
+      <w:proofErr w:type="spellStart"/>
+      <w:r>
+        <w:t>lacs</w:t>
+      </w:r>
+      <w:proofErr w:type="spellEnd"/>
+      <w:r>
+        <w:t xml:space="preserve"> depending upon the severity of case.</w:t>
+      </w:r>
+    </w:p>
+    <w:p>
+      <w:r>
+        <w:t>There are almost 10</w:t>
+      </w:r>
+      <w:r>
+        <w:t xml:space="preserve">00 ICU beds in </w:t>
+      </w:r>
+      <w:proofErr w:type="gramStart"/>
+      <w:r>
+        <w:t>Delhi(</w:t>
+      </w:r>
+      <w:proofErr w:type="gramEnd"/>
+      <w:r>
+        <w:t xml:space="preserve">Govt. </w:t>
+      </w:r>
+      <w:r>
+        <w:t xml:space="preserve">plus private Hospitals </w:t>
+      </w:r>
+      <w:r>
+        <w:t>),</w:t>
+      </w:r>
+      <w:r>
+        <w:t xml:space="preserve"> so there would be about 25</w:t>
+      </w:r>
+      <w:r>
+        <w:t>0 sepsis patients in Delhi about any time. So if we project there would be about</w:t>
+      </w:r>
+      <w:r>
+        <w:t xml:space="preserve"> 5</w:t>
+      </w:r>
+      <w:r>
+        <w:t xml:space="preserve">000 sepsis patients in a year and we give about </w:t>
+      </w:r>
+      <w:r>
+        <w:t xml:space="preserve">20 </w:t>
+      </w:r>
+      <w:r>
+        <w:t>free</w:t>
+      </w:r>
+      <w:r>
+        <w:t xml:space="preserve"> detections to each hospital we would have a effective 4000 detections(profitable)</w:t>
+      </w:r>
+      <w:r>
+        <w:t xml:space="preserve"> and we charge a minimal amoun</w:t>
+      </w:r>
+      <w:r>
+        <w:t>t of 5</w:t>
+      </w:r>
+      <w:r>
+        <w:t xml:space="preserve">00 rupees per patients, we would be able to generate a revenue of  </w:t>
+      </w:r>
+      <w:r>
+        <w:rPr>
+          <w:b/>
+        </w:rPr>
+        <w:t xml:space="preserve">20 </w:t>
+      </w:r>
+      <w:proofErr w:type="spellStart"/>
+      <w:r>
+        <w:rPr>
+          <w:b/>
+        </w:rPr>
+        <w:t>lacs</w:t>
+      </w:r>
+      <w:proofErr w:type="spellEnd"/>
+      <w:r>
+        <w:t xml:space="preserve"> in our first year of operation. </w:t>
+      </w:r>
     </w:p>
     <w:sectPr>
       <w:pgSz w:w="12240" w:h="15840"/>
@@ -832,8 +1175,8 @@
 </file>
 
 <file path=word/numbering.xml><?xml version="1.0" encoding="utf-8"?>
-<w:numbering xmlns:wpc="http://schemas.microsoft.com/office/word/2010/wordprocessingCanvas" xmlns:cx="http://schemas.microsoft.com/office/drawing/2014/chartex" xmlns:cx1="http://schemas.microsoft.com/office/drawing/2015/9/8/chartex" xmlns:mc="http://schemas.openxmlformats.org/markup-compatibility/2006" xmlns:o="urn:schemas-microsoft-com:office:office" xmlns:r="http://schemas.openxmlformats.org/officeDocument/2006/relationships" xmlns:m="http://schemas.openxmlformats.org/officeDocument/2006/math" xmlns:v="urn:schemas-microsoft-com:vml" xmlns:wp14="http://schemas.microsoft.com/office/word/2010/wordprocessingDrawing" xmlns:wp="http://schemas.openxmlformats.org/drawingml/2006/wordprocessingDrawing" xmlns:w10="urn:schemas-microsoft-com:office:word" xmlns:w="http://schemas.openxmlformats.org/wordprocessingml/2006/main" xmlns:w14="http://schemas.microsoft.com/office/word/2010/wordml" xmlns:w15="http://schemas.microsoft.com/office/word/2012/wordml" xmlns:w16se="http://schemas.microsoft.com/office/word/2015/wordml/symex" xmlns:wpg="http://schemas.microsoft.com/office/word/2010/wordprocessingGroup" xmlns:wpi="http://schemas.microsoft.com/office/word/2010/wordprocessingInk" xmlns:wne="http://schemas.microsoft.com/office/word/2006/wordml" xmlns:wps="http://schemas.microsoft.com/office/word/2010/wordprocessingShape" mc:Ignorable="w14 w15 w16se wp14">
-  <w:abstractNum w:abstractNumId="0" w15:restartNumberingAfterBreak="0">
+<w:numbering xmlns:ve="http://schemas.openxmlformats.org/markup-compatibility/2006" xmlns:o="urn:schemas-microsoft-com:office:office" xmlns:r="http://schemas.openxmlformats.org/officeDocument/2006/relationships" xmlns:m="http://schemas.openxmlformats.org/officeDocument/2006/math" xmlns:v="urn:schemas-microsoft-com:vml" xmlns:wp="http://schemas.openxmlformats.org/drawingml/2006/wordprocessingDrawing" xmlns:w10="urn:schemas-microsoft-com:office:word" xmlns:w="http://schemas.openxmlformats.org/wordprocessingml/2006/main" xmlns:wne="http://schemas.microsoft.com/office/word/2006/wordml">
+  <w:abstractNum w:abstractNumId="0">
     <w:nsid w:val="08C8248C"/>
     <w:multiLevelType w:val="hybridMultilevel"/>
     <w:tmpl w:val="945AE0AA"/>
@@ -946,7 +1289,7 @@
       </w:rPr>
     </w:lvl>
   </w:abstractNum>
-  <w:abstractNum w:abstractNumId="1" w15:restartNumberingAfterBreak="0">
+  <w:abstractNum w:abstractNumId="1">
     <w:nsid w:val="0E7F5C25"/>
     <w:multiLevelType w:val="hybridMultilevel"/>
     <w:tmpl w:val="81E82B08"/>
@@ -1086,7 +1429,147 @@
       </w:rPr>
     </w:lvl>
   </w:abstractNum>
-  <w:abstractNum w:abstractNumId="2" w15:restartNumberingAfterBreak="0">
+  <w:abstractNum w:abstractNumId="2">
+    <w:nsid w:val="34F847B4"/>
+    <w:multiLevelType w:val="hybridMultilevel"/>
+    <w:tmpl w:val="0A223068"/>
+    <w:lvl w:ilvl="0" w:tplc="7FF2F9C2">
+      <w:start w:val="1"/>
+      <w:numFmt w:val="bullet"/>
+      <w:lvlText w:val=""/>
+      <w:lvlJc w:val="left"/>
+      <w:pPr>
+        <w:tabs>
+          <w:tab w:val="num" w:pos="720"/>
+        </w:tabs>
+        <w:ind w:left="720" w:hanging="360"/>
+      </w:pPr>
+      <w:rPr>
+        <w:rFonts w:ascii="Wingdings" w:hAnsi="Wingdings" w:hint="default"/>
+      </w:rPr>
+    </w:lvl>
+    <w:lvl w:ilvl="1" w:tplc="4FBEA7E2" w:tentative="1">
+      <w:start w:val="1"/>
+      <w:numFmt w:val="bullet"/>
+      <w:lvlText w:val=""/>
+      <w:lvlJc w:val="left"/>
+      <w:pPr>
+        <w:tabs>
+          <w:tab w:val="num" w:pos="1440"/>
+        </w:tabs>
+        <w:ind w:left="1440" w:hanging="360"/>
+      </w:pPr>
+      <w:rPr>
+        <w:rFonts w:ascii="Wingdings" w:hAnsi="Wingdings" w:hint="default"/>
+      </w:rPr>
+    </w:lvl>
+    <w:lvl w:ilvl="2" w:tplc="2A6A70C4" w:tentative="1">
+      <w:start w:val="1"/>
+      <w:numFmt w:val="bullet"/>
+      <w:lvlText w:val=""/>
+      <w:lvlJc w:val="left"/>
+      <w:pPr>
+        <w:tabs>
+          <w:tab w:val="num" w:pos="2160"/>
+        </w:tabs>
+        <w:ind w:left="2160" w:hanging="360"/>
+      </w:pPr>
+      <w:rPr>
+        <w:rFonts w:ascii="Wingdings" w:hAnsi="Wingdings" w:hint="default"/>
+      </w:rPr>
+    </w:lvl>
+    <w:lvl w:ilvl="3" w:tplc="B1220FA2" w:tentative="1">
+      <w:start w:val="1"/>
+      <w:numFmt w:val="bullet"/>
+      <w:lvlText w:val=""/>
+      <w:lvlJc w:val="left"/>
+      <w:pPr>
+        <w:tabs>
+          <w:tab w:val="num" w:pos="2880"/>
+        </w:tabs>
+        <w:ind w:left="2880" w:hanging="360"/>
+      </w:pPr>
+      <w:rPr>
+        <w:rFonts w:ascii="Wingdings" w:hAnsi="Wingdings" w:hint="default"/>
+      </w:rPr>
+    </w:lvl>
+    <w:lvl w:ilvl="4" w:tplc="24A882B4" w:tentative="1">
+      <w:start w:val="1"/>
+      <w:numFmt w:val="bullet"/>
+      <w:lvlText w:val=""/>
+      <w:lvlJc w:val="left"/>
+      <w:pPr>
+        <w:tabs>
+          <w:tab w:val="num" w:pos="3600"/>
+        </w:tabs>
+        <w:ind w:left="3600" w:hanging="360"/>
+      </w:pPr>
+      <w:rPr>
+        <w:rFonts w:ascii="Wingdings" w:hAnsi="Wingdings" w:hint="default"/>
+      </w:rPr>
+    </w:lvl>
+    <w:lvl w:ilvl="5" w:tplc="D5E44648" w:tentative="1">
+      <w:start w:val="1"/>
+      <w:numFmt w:val="bullet"/>
+      <w:lvlText w:val=""/>
+      <w:lvlJc w:val="left"/>
+      <w:pPr>
+        <w:tabs>
+          <w:tab w:val="num" w:pos="4320"/>
+        </w:tabs>
+        <w:ind w:left="4320" w:hanging="360"/>
+      </w:pPr>
+      <w:rPr>
+        <w:rFonts w:ascii="Wingdings" w:hAnsi="Wingdings" w:hint="default"/>
+      </w:rPr>
+    </w:lvl>
+    <w:lvl w:ilvl="6" w:tplc="AD94B7C2" w:tentative="1">
+      <w:start w:val="1"/>
+      <w:numFmt w:val="bullet"/>
+      <w:lvlText w:val=""/>
+      <w:lvlJc w:val="left"/>
+      <w:pPr>
+        <w:tabs>
+          <w:tab w:val="num" w:pos="5040"/>
+        </w:tabs>
+        <w:ind w:left="5040" w:hanging="360"/>
+      </w:pPr>
+      <w:rPr>
+        <w:rFonts w:ascii="Wingdings" w:hAnsi="Wingdings" w:hint="default"/>
+      </w:rPr>
+    </w:lvl>
+    <w:lvl w:ilvl="7" w:tplc="42A4E7FA" w:tentative="1">
+      <w:start w:val="1"/>
+      <w:numFmt w:val="bullet"/>
+      <w:lvlText w:val=""/>
+      <w:lvlJc w:val="left"/>
+      <w:pPr>
+        <w:tabs>
+          <w:tab w:val="num" w:pos="5760"/>
+        </w:tabs>
+        <w:ind w:left="5760" w:hanging="360"/>
+      </w:pPr>
+      <w:rPr>
+        <w:rFonts w:ascii="Wingdings" w:hAnsi="Wingdings" w:hint="default"/>
+      </w:rPr>
+    </w:lvl>
+    <w:lvl w:ilvl="8" w:tplc="E17270D0" w:tentative="1">
+      <w:start w:val="1"/>
+      <w:numFmt w:val="bullet"/>
+      <w:lvlText w:val=""/>
+      <w:lvlJc w:val="left"/>
+      <w:pPr>
+        <w:tabs>
+          <w:tab w:val="num" w:pos="6480"/>
+        </w:tabs>
+        <w:ind w:left="6480" w:hanging="360"/>
+      </w:pPr>
+      <w:rPr>
+        <w:rFonts w:ascii="Wingdings" w:hAnsi="Wingdings" w:hint="default"/>
+      </w:rPr>
+    </w:lvl>
+  </w:abstractNum>
+  <w:abstractNum w:abstractNumId="3">
     <w:nsid w:val="35C177D2"/>
     <w:multiLevelType w:val="hybridMultilevel"/>
     <w:tmpl w:val="01E059AE"/>
@@ -1199,7 +1682,427 @@
       </w:rPr>
     </w:lvl>
   </w:abstractNum>
-  <w:abstractNum w:abstractNumId="3" w15:restartNumberingAfterBreak="0">
+  <w:abstractNum w:abstractNumId="4">
+    <w:nsid w:val="452E2967"/>
+    <w:multiLevelType w:val="hybridMultilevel"/>
+    <w:tmpl w:val="0218AEAC"/>
+    <w:lvl w:ilvl="0" w:tplc="B1BAC6D0">
+      <w:start w:val="1"/>
+      <w:numFmt w:val="bullet"/>
+      <w:lvlText w:val=""/>
+      <w:lvlJc w:val="left"/>
+      <w:pPr>
+        <w:tabs>
+          <w:tab w:val="num" w:pos="720"/>
+        </w:tabs>
+        <w:ind w:left="720" w:hanging="360"/>
+      </w:pPr>
+      <w:rPr>
+        <w:rFonts w:ascii="Wingdings" w:hAnsi="Wingdings" w:hint="default"/>
+      </w:rPr>
+    </w:lvl>
+    <w:lvl w:ilvl="1" w:tplc="AA5892B2" w:tentative="1">
+      <w:start w:val="1"/>
+      <w:numFmt w:val="bullet"/>
+      <w:lvlText w:val=""/>
+      <w:lvlJc w:val="left"/>
+      <w:pPr>
+        <w:tabs>
+          <w:tab w:val="num" w:pos="1440"/>
+        </w:tabs>
+        <w:ind w:left="1440" w:hanging="360"/>
+      </w:pPr>
+      <w:rPr>
+        <w:rFonts w:ascii="Wingdings" w:hAnsi="Wingdings" w:hint="default"/>
+      </w:rPr>
+    </w:lvl>
+    <w:lvl w:ilvl="2" w:tplc="534C243A" w:tentative="1">
+      <w:start w:val="1"/>
+      <w:numFmt w:val="bullet"/>
+      <w:lvlText w:val=""/>
+      <w:lvlJc w:val="left"/>
+      <w:pPr>
+        <w:tabs>
+          <w:tab w:val="num" w:pos="2160"/>
+        </w:tabs>
+        <w:ind w:left="2160" w:hanging="360"/>
+      </w:pPr>
+      <w:rPr>
+        <w:rFonts w:ascii="Wingdings" w:hAnsi="Wingdings" w:hint="default"/>
+      </w:rPr>
+    </w:lvl>
+    <w:lvl w:ilvl="3" w:tplc="411C26BC" w:tentative="1">
+      <w:start w:val="1"/>
+      <w:numFmt w:val="bullet"/>
+      <w:lvlText w:val=""/>
+      <w:lvlJc w:val="left"/>
+      <w:pPr>
+        <w:tabs>
+          <w:tab w:val="num" w:pos="2880"/>
+        </w:tabs>
+        <w:ind w:left="2880" w:hanging="360"/>
+      </w:pPr>
+      <w:rPr>
+        <w:rFonts w:ascii="Wingdings" w:hAnsi="Wingdings" w:hint="default"/>
+      </w:rPr>
+    </w:lvl>
+    <w:lvl w:ilvl="4" w:tplc="7D1C36DC" w:tentative="1">
+      <w:start w:val="1"/>
+      <w:numFmt w:val="bullet"/>
+      <w:lvlText w:val=""/>
+      <w:lvlJc w:val="left"/>
+      <w:pPr>
+        <w:tabs>
+          <w:tab w:val="num" w:pos="3600"/>
+        </w:tabs>
+        <w:ind w:left="3600" w:hanging="360"/>
+      </w:pPr>
+      <w:rPr>
+        <w:rFonts w:ascii="Wingdings" w:hAnsi="Wingdings" w:hint="default"/>
+      </w:rPr>
+    </w:lvl>
+    <w:lvl w:ilvl="5" w:tplc="07D4C198" w:tentative="1">
+      <w:start w:val="1"/>
+      <w:numFmt w:val="bullet"/>
+      <w:lvlText w:val=""/>
+      <w:lvlJc w:val="left"/>
+      <w:pPr>
+        <w:tabs>
+          <w:tab w:val="num" w:pos="4320"/>
+        </w:tabs>
+        <w:ind w:left="4320" w:hanging="360"/>
+      </w:pPr>
+      <w:rPr>
+        <w:rFonts w:ascii="Wingdings" w:hAnsi="Wingdings" w:hint="default"/>
+      </w:rPr>
+    </w:lvl>
+    <w:lvl w:ilvl="6" w:tplc="8FBE093C" w:tentative="1">
+      <w:start w:val="1"/>
+      <w:numFmt w:val="bullet"/>
+      <w:lvlText w:val=""/>
+      <w:lvlJc w:val="left"/>
+      <w:pPr>
+        <w:tabs>
+          <w:tab w:val="num" w:pos="5040"/>
+        </w:tabs>
+        <w:ind w:left="5040" w:hanging="360"/>
+      </w:pPr>
+      <w:rPr>
+        <w:rFonts w:ascii="Wingdings" w:hAnsi="Wingdings" w:hint="default"/>
+      </w:rPr>
+    </w:lvl>
+    <w:lvl w:ilvl="7" w:tplc="7F52E87A" w:tentative="1">
+      <w:start w:val="1"/>
+      <w:numFmt w:val="bullet"/>
+      <w:lvlText w:val=""/>
+      <w:lvlJc w:val="left"/>
+      <w:pPr>
+        <w:tabs>
+          <w:tab w:val="num" w:pos="5760"/>
+        </w:tabs>
+        <w:ind w:left="5760" w:hanging="360"/>
+      </w:pPr>
+      <w:rPr>
+        <w:rFonts w:ascii="Wingdings" w:hAnsi="Wingdings" w:hint="default"/>
+      </w:rPr>
+    </w:lvl>
+    <w:lvl w:ilvl="8" w:tplc="3BBE3D74" w:tentative="1">
+      <w:start w:val="1"/>
+      <w:numFmt w:val="bullet"/>
+      <w:lvlText w:val=""/>
+      <w:lvlJc w:val="left"/>
+      <w:pPr>
+        <w:tabs>
+          <w:tab w:val="num" w:pos="6480"/>
+        </w:tabs>
+        <w:ind w:left="6480" w:hanging="360"/>
+      </w:pPr>
+      <w:rPr>
+        <w:rFonts w:ascii="Wingdings" w:hAnsi="Wingdings" w:hint="default"/>
+      </w:rPr>
+    </w:lvl>
+  </w:abstractNum>
+  <w:abstractNum w:abstractNumId="5">
+    <w:nsid w:val="47886942"/>
+    <w:multiLevelType w:val="hybridMultilevel"/>
+    <w:tmpl w:val="C4F2224E"/>
+    <w:lvl w:ilvl="0" w:tplc="6F4ACF70">
+      <w:start w:val="1"/>
+      <w:numFmt w:val="bullet"/>
+      <w:lvlText w:val="•"/>
+      <w:lvlJc w:val="left"/>
+      <w:pPr>
+        <w:tabs>
+          <w:tab w:val="num" w:pos="720"/>
+        </w:tabs>
+        <w:ind w:left="720" w:hanging="360"/>
+      </w:pPr>
+      <w:rPr>
+        <w:rFonts w:ascii="Arial" w:hAnsi="Arial" w:hint="default"/>
+      </w:rPr>
+    </w:lvl>
+    <w:lvl w:ilvl="1" w:tplc="7506CF82" w:tentative="1">
+      <w:start w:val="1"/>
+      <w:numFmt w:val="bullet"/>
+      <w:lvlText w:val="•"/>
+      <w:lvlJc w:val="left"/>
+      <w:pPr>
+        <w:tabs>
+          <w:tab w:val="num" w:pos="1440"/>
+        </w:tabs>
+        <w:ind w:left="1440" w:hanging="360"/>
+      </w:pPr>
+      <w:rPr>
+        <w:rFonts w:ascii="Arial" w:hAnsi="Arial" w:hint="default"/>
+      </w:rPr>
+    </w:lvl>
+    <w:lvl w:ilvl="2" w:tplc="52F85FE6" w:tentative="1">
+      <w:start w:val="1"/>
+      <w:numFmt w:val="bullet"/>
+      <w:lvlText w:val="•"/>
+      <w:lvlJc w:val="left"/>
+      <w:pPr>
+        <w:tabs>
+          <w:tab w:val="num" w:pos="2160"/>
+        </w:tabs>
+        <w:ind w:left="2160" w:hanging="360"/>
+      </w:pPr>
+      <w:rPr>
+        <w:rFonts w:ascii="Arial" w:hAnsi="Arial" w:hint="default"/>
+      </w:rPr>
+    </w:lvl>
+    <w:lvl w:ilvl="3" w:tplc="55CAABEE" w:tentative="1">
+      <w:start w:val="1"/>
+      <w:numFmt w:val="bullet"/>
+      <w:lvlText w:val="•"/>
+      <w:lvlJc w:val="left"/>
+      <w:pPr>
+        <w:tabs>
+          <w:tab w:val="num" w:pos="2880"/>
+        </w:tabs>
+        <w:ind w:left="2880" w:hanging="360"/>
+      </w:pPr>
+      <w:rPr>
+        <w:rFonts w:ascii="Arial" w:hAnsi="Arial" w:hint="default"/>
+      </w:rPr>
+    </w:lvl>
+    <w:lvl w:ilvl="4" w:tplc="761450C4" w:tentative="1">
+      <w:start w:val="1"/>
+      <w:numFmt w:val="bullet"/>
+      <w:lvlText w:val="•"/>
+      <w:lvlJc w:val="left"/>
+      <w:pPr>
+        <w:tabs>
+          <w:tab w:val="num" w:pos="3600"/>
+        </w:tabs>
+        <w:ind w:left="3600" w:hanging="360"/>
+      </w:pPr>
+      <w:rPr>
+        <w:rFonts w:ascii="Arial" w:hAnsi="Arial" w:hint="default"/>
+      </w:rPr>
+    </w:lvl>
+    <w:lvl w:ilvl="5" w:tplc="F29AA92C" w:tentative="1">
+      <w:start w:val="1"/>
+      <w:numFmt w:val="bullet"/>
+      <w:lvlText w:val="•"/>
+      <w:lvlJc w:val="left"/>
+      <w:pPr>
+        <w:tabs>
+          <w:tab w:val="num" w:pos="4320"/>
+        </w:tabs>
+        <w:ind w:left="4320" w:hanging="360"/>
+      </w:pPr>
+      <w:rPr>
+        <w:rFonts w:ascii="Arial" w:hAnsi="Arial" w:hint="default"/>
+      </w:rPr>
+    </w:lvl>
+    <w:lvl w:ilvl="6" w:tplc="74B4A160" w:tentative="1">
+      <w:start w:val="1"/>
+      <w:numFmt w:val="bullet"/>
+      <w:lvlText w:val="•"/>
+      <w:lvlJc w:val="left"/>
+      <w:pPr>
+        <w:tabs>
+          <w:tab w:val="num" w:pos="5040"/>
+        </w:tabs>
+        <w:ind w:left="5040" w:hanging="360"/>
+      </w:pPr>
+      <w:rPr>
+        <w:rFonts w:ascii="Arial" w:hAnsi="Arial" w:hint="default"/>
+      </w:rPr>
+    </w:lvl>
+    <w:lvl w:ilvl="7" w:tplc="4DAE91E6" w:tentative="1">
+      <w:start w:val="1"/>
+      <w:numFmt w:val="bullet"/>
+      <w:lvlText w:val="•"/>
+      <w:lvlJc w:val="left"/>
+      <w:pPr>
+        <w:tabs>
+          <w:tab w:val="num" w:pos="5760"/>
+        </w:tabs>
+        <w:ind w:left="5760" w:hanging="360"/>
+      </w:pPr>
+      <w:rPr>
+        <w:rFonts w:ascii="Arial" w:hAnsi="Arial" w:hint="default"/>
+      </w:rPr>
+    </w:lvl>
+    <w:lvl w:ilvl="8" w:tplc="92569806" w:tentative="1">
+      <w:start w:val="1"/>
+      <w:numFmt w:val="bullet"/>
+      <w:lvlText w:val="•"/>
+      <w:lvlJc w:val="left"/>
+      <w:pPr>
+        <w:tabs>
+          <w:tab w:val="num" w:pos="6480"/>
+        </w:tabs>
+        <w:ind w:left="6480" w:hanging="360"/>
+      </w:pPr>
+      <w:rPr>
+        <w:rFonts w:ascii="Arial" w:hAnsi="Arial" w:hint="default"/>
+      </w:rPr>
+    </w:lvl>
+  </w:abstractNum>
+  <w:abstractNum w:abstractNumId="6">
+    <w:nsid w:val="4EC17BAE"/>
+    <w:multiLevelType w:val="hybridMultilevel"/>
+    <w:tmpl w:val="1D5258AA"/>
+    <w:lvl w:ilvl="0" w:tplc="FEAEF0DA">
+      <w:start w:val="1"/>
+      <w:numFmt w:val="bullet"/>
+      <w:lvlText w:val=""/>
+      <w:lvlJc w:val="left"/>
+      <w:pPr>
+        <w:tabs>
+          <w:tab w:val="num" w:pos="720"/>
+        </w:tabs>
+        <w:ind w:left="720" w:hanging="360"/>
+      </w:pPr>
+      <w:rPr>
+        <w:rFonts w:ascii="Wingdings" w:hAnsi="Wingdings" w:hint="default"/>
+      </w:rPr>
+    </w:lvl>
+    <w:lvl w:ilvl="1" w:tplc="9BF8F776" w:tentative="1">
+      <w:start w:val="1"/>
+      <w:numFmt w:val="bullet"/>
+      <w:lvlText w:val=""/>
+      <w:lvlJc w:val="left"/>
+      <w:pPr>
+        <w:tabs>
+          <w:tab w:val="num" w:pos="1440"/>
+        </w:tabs>
+        <w:ind w:left="1440" w:hanging="360"/>
+      </w:pPr>
+      <w:rPr>
+        <w:rFonts w:ascii="Wingdings" w:hAnsi="Wingdings" w:hint="default"/>
+      </w:rPr>
+    </w:lvl>
+    <w:lvl w:ilvl="2" w:tplc="187498CC" w:tentative="1">
+      <w:start w:val="1"/>
+      <w:numFmt w:val="bullet"/>
+      <w:lvlText w:val=""/>
+      <w:lvlJc w:val="left"/>
+      <w:pPr>
+        <w:tabs>
+          <w:tab w:val="num" w:pos="2160"/>
+        </w:tabs>
+        <w:ind w:left="2160" w:hanging="360"/>
+      </w:pPr>
+      <w:rPr>
+        <w:rFonts w:ascii="Wingdings" w:hAnsi="Wingdings" w:hint="default"/>
+      </w:rPr>
+    </w:lvl>
+    <w:lvl w:ilvl="3" w:tplc="3E14009C" w:tentative="1">
+      <w:start w:val="1"/>
+      <w:numFmt w:val="bullet"/>
+      <w:lvlText w:val=""/>
+      <w:lvlJc w:val="left"/>
+      <w:pPr>
+        <w:tabs>
+          <w:tab w:val="num" w:pos="2880"/>
+        </w:tabs>
+        <w:ind w:left="2880" w:hanging="360"/>
+      </w:pPr>
+      <w:rPr>
+        <w:rFonts w:ascii="Wingdings" w:hAnsi="Wingdings" w:hint="default"/>
+      </w:rPr>
+    </w:lvl>
+    <w:lvl w:ilvl="4" w:tplc="BEEA9702" w:tentative="1">
+      <w:start w:val="1"/>
+      <w:numFmt w:val="bullet"/>
+      <w:lvlText w:val=""/>
+      <w:lvlJc w:val="left"/>
+      <w:pPr>
+        <w:tabs>
+          <w:tab w:val="num" w:pos="3600"/>
+        </w:tabs>
+        <w:ind w:left="3600" w:hanging="360"/>
+      </w:pPr>
+      <w:rPr>
+        <w:rFonts w:ascii="Wingdings" w:hAnsi="Wingdings" w:hint="default"/>
+      </w:rPr>
+    </w:lvl>
+    <w:lvl w:ilvl="5" w:tplc="B6EE495A" w:tentative="1">
+      <w:start w:val="1"/>
+      <w:numFmt w:val="bullet"/>
+      <w:lvlText w:val=""/>
+      <w:lvlJc w:val="left"/>
+      <w:pPr>
+        <w:tabs>
+          <w:tab w:val="num" w:pos="4320"/>
+        </w:tabs>
+        <w:ind w:left="4320" w:hanging="360"/>
+      </w:pPr>
+      <w:rPr>
+        <w:rFonts w:ascii="Wingdings" w:hAnsi="Wingdings" w:hint="default"/>
+      </w:rPr>
+    </w:lvl>
+    <w:lvl w:ilvl="6" w:tplc="8A8EF014" w:tentative="1">
+      <w:start w:val="1"/>
+      <w:numFmt w:val="bullet"/>
+      <w:lvlText w:val=""/>
+      <w:lvlJc w:val="left"/>
+      <w:pPr>
+        <w:tabs>
+          <w:tab w:val="num" w:pos="5040"/>
+        </w:tabs>
+        <w:ind w:left="5040" w:hanging="360"/>
+      </w:pPr>
+      <w:rPr>
+        <w:rFonts w:ascii="Wingdings" w:hAnsi="Wingdings" w:hint="default"/>
+      </w:rPr>
+    </w:lvl>
+    <w:lvl w:ilvl="7" w:tplc="C2442FEA" w:tentative="1">
+      <w:start w:val="1"/>
+      <w:numFmt w:val="bullet"/>
+      <w:lvlText w:val=""/>
+      <w:lvlJc w:val="left"/>
+      <w:pPr>
+        <w:tabs>
+          <w:tab w:val="num" w:pos="5760"/>
+        </w:tabs>
+        <w:ind w:left="5760" w:hanging="360"/>
+      </w:pPr>
+      <w:rPr>
+        <w:rFonts w:ascii="Wingdings" w:hAnsi="Wingdings" w:hint="default"/>
+      </w:rPr>
+    </w:lvl>
+    <w:lvl w:ilvl="8" w:tplc="8BDCD85E" w:tentative="1">
+      <w:start w:val="1"/>
+      <w:numFmt w:val="bullet"/>
+      <w:lvlText w:val=""/>
+      <w:lvlJc w:val="left"/>
+      <w:pPr>
+        <w:tabs>
+          <w:tab w:val="num" w:pos="6480"/>
+        </w:tabs>
+        <w:ind w:left="6480" w:hanging="360"/>
+      </w:pPr>
+      <w:rPr>
+        <w:rFonts w:ascii="Wingdings" w:hAnsi="Wingdings" w:hint="default"/>
+      </w:rPr>
+    </w:lvl>
+  </w:abstractNum>
+  <w:abstractNum w:abstractNumId="7">
     <w:nsid w:val="5C270BDC"/>
     <w:multiLevelType w:val="hybridMultilevel"/>
     <w:tmpl w:val="3B84B2B8"/>
@@ -1312,7 +2215,7 @@
       </w:rPr>
     </w:lvl>
   </w:abstractNum>
-  <w:abstractNum w:abstractNumId="4" w15:restartNumberingAfterBreak="0">
+  <w:abstractNum w:abstractNumId="8">
     <w:nsid w:val="79494949"/>
     <w:multiLevelType w:val="hybridMultilevel"/>
     <w:tmpl w:val="595A2E16"/>
@@ -1425,7 +2328,7 @@
       </w:rPr>
     </w:lvl>
   </w:abstractNum>
-  <w:abstractNum w:abstractNumId="5" w15:restartNumberingAfterBreak="0">
+  <w:abstractNum w:abstractNumId="9">
     <w:nsid w:val="7CCE4937"/>
     <w:multiLevelType w:val="hybridMultilevel"/>
     <w:tmpl w:val="038A34C4"/>
@@ -1565,7 +2468,7 @@
       </w:rPr>
     </w:lvl>
   </w:abstractNum>
-  <w:abstractNum w:abstractNumId="6" w15:restartNumberingAfterBreak="0">
+  <w:abstractNum w:abstractNumId="10">
     <w:nsid w:val="7FF22861"/>
     <w:multiLevelType w:val="hybridMultilevel"/>
     <w:tmpl w:val="8A8EF9EA"/>
@@ -1709,28 +2612,40 @@
     <w:abstractNumId w:val="1"/>
   </w:num>
   <w:num w:numId="2">
-    <w:abstractNumId w:val="5"/>
+    <w:abstractNumId w:val="9"/>
   </w:num>
   <w:num w:numId="3">
-    <w:abstractNumId w:val="6"/>
+    <w:abstractNumId w:val="10"/>
   </w:num>
   <w:num w:numId="4">
-    <w:abstractNumId w:val="4"/>
+    <w:abstractNumId w:val="8"/>
   </w:num>
   <w:num w:numId="5">
-    <w:abstractNumId w:val="2"/>
+    <w:abstractNumId w:val="3"/>
   </w:num>
   <w:num w:numId="6">
     <w:abstractNumId w:val="0"/>
   </w:num>
   <w:num w:numId="7">
-    <w:abstractNumId w:val="3"/>
+    <w:abstractNumId w:val="7"/>
+  </w:num>
+  <w:num w:numId="8">
+    <w:abstractNumId w:val="4"/>
+  </w:num>
+  <w:num w:numId="9">
+    <w:abstractNumId w:val="2"/>
+  </w:num>
+  <w:num w:numId="10">
+    <w:abstractNumId w:val="6"/>
+  </w:num>
+  <w:num w:numId="11">
+    <w:abstractNumId w:val="5"/>
   </w:num>
 </w:numbering>
 </file>
 
 <file path=word/styles.xml><?xml version="1.0" encoding="utf-8"?>
-<w:styles xmlns:mc="http://schemas.openxmlformats.org/markup-compatibility/2006" xmlns:r="http://schemas.openxmlformats.org/officeDocument/2006/relationships" xmlns:w="http://schemas.openxmlformats.org/wordprocessingml/2006/main" xmlns:w14="http://schemas.microsoft.com/office/word/2010/wordml" xmlns:w15="http://schemas.microsoft.com/office/word/2012/wordml" xmlns:w16se="http://schemas.microsoft.com/office/word/2015/wordml/symex" mc:Ignorable="w14 w15 w16se">
+<w:styles xmlns:r="http://schemas.openxmlformats.org/officeDocument/2006/relationships" xmlns:w="http://schemas.openxmlformats.org/wordprocessingml/2006/main">
   <w:docDefaults>
     <w:rPrDefault>
       <w:rPr>
@@ -1746,387 +2661,153 @@
       </w:pPr>
     </w:pPrDefault>
   </w:docDefaults>
-  <w:latentStyles w:defLockedState="0" w:defUIPriority="99" w:defSemiHidden="0" w:defUnhideWhenUsed="0" w:defQFormat="0" w:count="371">
-    <w:lsdException w:name="Normal" w:uiPriority="0" w:qFormat="1"/>
-    <w:lsdException w:name="heading 1" w:uiPriority="9" w:qFormat="1"/>
-    <w:lsdException w:name="heading 2" w:semiHidden="1" w:uiPriority="9" w:unhideWhenUsed="1" w:qFormat="1"/>
-    <w:lsdException w:name="heading 3" w:semiHidden="1" w:uiPriority="9" w:unhideWhenUsed="1" w:qFormat="1"/>
-    <w:lsdException w:name="heading 4" w:semiHidden="1" w:uiPriority="9" w:unhideWhenUsed="1" w:qFormat="1"/>
-    <w:lsdException w:name="heading 5" w:semiHidden="1" w:uiPriority="9" w:unhideWhenUsed="1" w:qFormat="1"/>
-    <w:lsdException w:name="heading 6" w:semiHidden="1" w:uiPriority="9" w:unhideWhenUsed="1" w:qFormat="1"/>
-    <w:lsdException w:name="heading 7" w:semiHidden="1" w:uiPriority="9" w:unhideWhenUsed="1" w:qFormat="1"/>
-    <w:lsdException w:name="heading 8" w:semiHidden="1" w:uiPriority="9" w:unhideWhenUsed="1" w:qFormat="1"/>
-    <w:lsdException w:name="heading 9" w:semiHidden="1" w:uiPriority="9" w:unhideWhenUsed="1" w:qFormat="1"/>
-    <w:lsdException w:name="index 1" w:semiHidden="1" w:unhideWhenUsed="1"/>
-    <w:lsdException w:name="index 2" w:semiHidden="1" w:unhideWhenUsed="1"/>
-    <w:lsdException w:name="index 3" w:semiHidden="1" w:unhideWhenUsed="1"/>
-    <w:lsdException w:name="index 4" w:semiHidden="1" w:unhideWhenUsed="1"/>
-    <w:lsdException w:name="index 5" w:semiHidden="1" w:unhideWhenUsed="1"/>
-    <w:lsdException w:name="index 6" w:semiHidden="1" w:unhideWhenUsed="1"/>
-    <w:lsdException w:name="index 7" w:semiHidden="1" w:unhideWhenUsed="1"/>
-    <w:lsdException w:name="index 8" w:semiHidden="1" w:unhideWhenUsed="1"/>
-    <w:lsdException w:name="index 9" w:semiHidden="1" w:unhideWhenUsed="1"/>
-    <w:lsdException w:name="toc 1" w:semiHidden="1" w:uiPriority="39" w:unhideWhenUsed="1"/>
-    <w:lsdException w:name="toc 2" w:semiHidden="1" w:uiPriority="39" w:unhideWhenUsed="1"/>
-    <w:lsdException w:name="toc 3" w:semiHidden="1" w:uiPriority="39" w:unhideWhenUsed="1"/>
-    <w:lsdException w:name="toc 4" w:semiHidden="1" w:uiPriority="39" w:unhideWhenUsed="1"/>
-    <w:lsdException w:name="toc 5" w:semiHidden="1" w:uiPriority="39" w:unhideWhenUsed="1"/>
-    <w:lsdException w:name="toc 6" w:semiHidden="1" w:uiPriority="39" w:unhideWhenUsed="1"/>
-    <w:lsdException w:name="toc 7" w:semiHidden="1" w:uiPriority="39" w:unhideWhenUsed="1"/>
-    <w:lsdException w:name="toc 8" w:semiHidden="1" w:uiPriority="39" w:unhideWhenUsed="1"/>
-    <w:lsdException w:name="toc 9" w:semiHidden="1" w:uiPriority="39" w:unhideWhenUsed="1"/>
-    <w:lsdException w:name="Normal Indent" w:semiHidden="1" w:unhideWhenUsed="1"/>
-    <w:lsdException w:name="footnote text" w:semiHidden="1" w:unhideWhenUsed="1"/>
-    <w:lsdException w:name="annotation text" w:semiHidden="1" w:unhideWhenUsed="1"/>
-    <w:lsdException w:name="header" w:semiHidden="1" w:unhideWhenUsed="1"/>
-    <w:lsdException w:name="footer" w:semiHidden="1" w:unhideWhenUsed="1"/>
-    <w:lsdException w:name="index heading" w:semiHidden="1" w:unhideWhenUsed="1"/>
-    <w:lsdException w:name="caption" w:semiHidden="1" w:uiPriority="35" w:unhideWhenUsed="1" w:qFormat="1"/>
-    <w:lsdException w:name="table of figures" w:semiHidden="1" w:unhideWhenUsed="1"/>
-    <w:lsdException w:name="envelope address" w:semiHidden="1" w:unhideWhenUsed="1"/>
-    <w:lsdException w:name="envelope return" w:semiHidden="1" w:unhideWhenUsed="1"/>
-    <w:lsdException w:name="footnote reference" w:semiHidden="1" w:unhideWhenUsed="1"/>
-    <w:lsdException w:name="annotation reference" w:semiHidden="1" w:unhideWhenUsed="1"/>
-    <w:lsdException w:name="line number" w:semiHidden="1" w:unhideWhenUsed="1"/>
-    <w:lsdException w:name="page number" w:semiHidden="1" w:unhideWhenUsed="1"/>
-    <w:lsdException w:name="endnote reference" w:semiHidden="1" w:unhideWhenUsed="1"/>
-    <w:lsdException w:name="endnote text" w:semiHidden="1" w:unhideWhenUsed="1"/>
-    <w:lsdException w:name="table of authorities" w:semiHidden="1" w:unhideWhenUsed="1"/>
-    <w:lsdException w:name="macro" w:semiHidden="1" w:unhideWhenUsed="1"/>
-    <w:lsdException w:name="toa heading" w:semiHidden="1" w:unhideWhenUsed="1"/>
-    <w:lsdException w:name="List" w:semiHidden="1" w:unhideWhenUsed="1"/>
-    <w:lsdException w:name="List Bullet" w:semiHidden="1" w:unhideWhenUsed="1"/>
-    <w:lsdException w:name="List Number" w:semiHidden="1" w:unhideWhenUsed="1"/>
-    <w:lsdException w:name="List 2" w:semiHidden="1" w:unhideWhenUsed="1"/>
-    <w:lsdException w:name="List 3" w:semiHidden="1" w:unhideWhenUsed="1"/>
-    <w:lsdException w:name="List 4" w:semiHidden="1" w:unhideWhenUsed="1"/>
-    <w:lsdException w:name="List 5" w:semiHidden="1" w:unhideWhenUsed="1"/>
-    <w:lsdException w:name="List Bullet 2" w:semiHidden="1" w:unhideWhenUsed="1"/>
-    <w:lsdException w:name="List Bullet 3" w:semiHidden="1" w:unhideWhenUsed="1"/>
-    <w:lsdException w:name="List Bullet 4" w:semiHidden="1" w:unhideWhenUsed="1"/>
-    <w:lsdException w:name="List Bullet 5" w:semiHidden="1" w:unhideWhenUsed="1"/>
-    <w:lsdException w:name="List Number 2" w:semiHidden="1" w:unhideWhenUsed="1"/>
-    <w:lsdException w:name="List Number 3" w:semiHidden="1" w:unhideWhenUsed="1"/>
-    <w:lsdException w:name="List Number 4" w:semiHidden="1" w:unhideWhenUsed="1"/>
-    <w:lsdException w:name="List Number 5" w:semiHidden="1" w:unhideWhenUsed="1"/>
-    <w:lsdException w:name="Title" w:uiPriority="10" w:qFormat="1"/>
-    <w:lsdException w:name="Closing" w:semiHidden="1" w:unhideWhenUsed="1"/>
-    <w:lsdException w:name="Signature" w:semiHidden="1" w:unhideWhenUsed="1"/>
-    <w:lsdException w:name="Default Paragraph Font" w:semiHidden="1" w:uiPriority="1" w:unhideWhenUsed="1"/>
-    <w:lsdException w:name="Body Text" w:semiHidden="1" w:unhideWhenUsed="1"/>
-    <w:lsdException w:name="Body Text Indent" w:semiHidden="1" w:unhideWhenUsed="1"/>
-    <w:lsdException w:name="List Continue" w:semiHidden="1" w:unhideWhenUsed="1"/>
-    <w:lsdException w:name="List Continue 2" w:semiHidden="1" w:unhideWhenUsed="1"/>
-    <w:lsdException w:name="List Continue 3" w:semiHidden="1" w:unhideWhenUsed="1"/>
-    <w:lsdException w:name="List Continue 4" w:semiHidden="1" w:unhideWhenUsed="1"/>
-    <w:lsdException w:name="List Continue 5" w:semiHidden="1" w:unhideWhenUsed="1"/>
-    <w:lsdException w:name="Message Header" w:semiHidden="1" w:unhideWhenUsed="1"/>
-    <w:lsdException w:name="Subtitle" w:uiPriority="11" w:qFormat="1"/>
-    <w:lsdException w:name="Salutation" w:semiHidden="1" w:unhideWhenUsed="1"/>
-    <w:lsdException w:name="Date" w:semiHidden="1" w:unhideWhenUsed="1"/>
-    <w:lsdException w:name="Body Text First Indent" w:semiHidden="1" w:unhideWhenUsed="1"/>
-    <w:lsdException w:name="Body Text First Indent 2" w:semiHidden="1" w:unhideWhenUsed="1"/>
-    <w:lsdException w:name="Note Heading" w:semiHidden="1" w:unhideWhenUsed="1"/>
-    <w:lsdException w:name="Body Text 2" w:semiHidden="1" w:unhideWhenUsed="1"/>
-    <w:lsdException w:name="Body Text 3" w:semiHidden="1" w:unhideWhenUsed="1"/>
-    <w:lsdException w:name="Body Text Indent 2" w:semiHidden="1" w:unhideWhenUsed="1"/>
-    <w:lsdException w:name="Body Text Indent 3" w:semiHidden="1" w:unhideWhenUsed="1"/>
-    <w:lsdException w:name="Block Text" w:semiHidden="1" w:unhideWhenUsed="1"/>
-    <w:lsdException w:name="Hyperlink" w:semiHidden="1" w:unhideWhenUsed="1"/>
-    <w:lsdException w:name="FollowedHyperlink" w:semiHidden="1" w:unhideWhenUsed="1"/>
-    <w:lsdException w:name="Strong" w:uiPriority="22" w:qFormat="1"/>
-    <w:lsdException w:name="Emphasis" w:uiPriority="20" w:qFormat="1"/>
-    <w:lsdException w:name="Document Map" w:semiHidden="1" w:unhideWhenUsed="1"/>
-    <w:lsdException w:name="Plain Text" w:semiHidden="1" w:unhideWhenUsed="1"/>
-    <w:lsdException w:name="E-mail Signature" w:semiHidden="1" w:unhideWhenUsed="1"/>
-    <w:lsdException w:name="HTML Top of Form" w:semiHidden="1" w:unhideWhenUsed="1"/>
-    <w:lsdException w:name="HTML Bottom of Form" w:semiHidden="1" w:unhideWhenUsed="1"/>
-    <w:lsdException w:name="Normal (Web)" w:semiHidden="1" w:unhideWhenUsed="1"/>
-    <w:lsdException w:name="HTML Acronym" w:semiHidden="1" w:unhideWhenUsed="1"/>
-    <w:lsdException w:name="HTML Address" w:semiHidden="1" w:unhideWhenUsed="1"/>
-    <w:lsdException w:name="HTML Cite" w:semiHidden="1" w:unhideWhenUsed="1"/>
-    <w:lsdException w:name="HTML Code" w:semiHidden="1" w:unhideWhenUsed="1"/>
-    <w:lsdException w:name="HTML Definition" w:semiHidden="1" w:unhideWhenUsed="1"/>
-    <w:lsdException w:name="HTML Keyboard" w:semiHidden="1" w:unhideWhenUsed="1"/>
-    <w:lsdException w:name="HTML Preformatted" w:semiHidden="1" w:unhideWhenUsed="1"/>
-    <w:lsdException w:name="HTML Sample" w:semiHidden="1" w:unhideWhenUsed="1"/>
-    <w:lsdException w:name="HTML Typewriter" w:semiHidden="1" w:unhideWhenUsed="1"/>
-    <w:lsdException w:name="HTML Variable" w:semiHidden="1" w:unhideWhenUsed="1"/>
-    <w:lsdException w:name="Normal Table" w:semiHidden="1" w:unhideWhenUsed="1"/>
-    <w:lsdException w:name="annotation subject" w:semiHidden="1" w:unhideWhenUsed="1"/>
-    <w:lsdException w:name="No List" w:semiHidden="1" w:unhideWhenUsed="1"/>
-    <w:lsdException w:name="Outline List 1" w:semiHidden="1" w:unhideWhenUsed="1"/>
-    <w:lsdException w:name="Outline List 2" w:semiHidden="1" w:unhideWhenUsed="1"/>
-    <w:lsdException w:name="Outline List 3" w:semiHidden="1" w:unhideWhenUsed="1"/>
-    <w:lsdException w:name="Table Simple 1" w:semiHidden="1" w:unhideWhenUsed="1"/>
-    <w:lsdException w:name="Table Simple 2" w:semiHidden="1" w:unhideWhenUsed="1"/>
-    <w:lsdException w:name="Table Simple 3" w:semiHidden="1" w:unhideWhenUsed="1"/>
-    <w:lsdException w:name="Table Classic 1" w:semiHidden="1" w:unhideWhenUsed="1"/>
-    <w:lsdException w:name="Table Classic 2" w:semiHidden="1" w:unhideWhenUsed="1"/>
-    <w:lsdException w:name="Table Classic 3" w:semiHidden="1" w:unhideWhenUsed="1"/>
-    <w:lsdException w:name="Table Classic 4" w:semiHidden="1" w:unhideWhenUsed="1"/>
-    <w:lsdException w:name="Table Colorful 1" w:semiHidden="1" w:unhideWhenUsed="1"/>
-    <w:lsdException w:name="Table Colorful 2" w:semiHidden="1" w:unhideWhenUsed="1"/>
-    <w:lsdException w:name="Table Colorful 3" w:semiHidden="1" w:unhideWhenUsed="1"/>
-    <w:lsdException w:name="Table Columns 1" w:semiHidden="1" w:unhideWhenUsed="1"/>
-    <w:lsdException w:name="Table Columns 2" w:semiHidden="1" w:unhideWhenUsed="1"/>
-    <w:lsdException w:name="Table Columns 3" w:semiHidden="1" w:unhideWhenUsed="1"/>
-    <w:lsdException w:name="Table Columns 4" w:semiHidden="1" w:unhideWhenUsed="1"/>
-    <w:lsdException w:name="Table Columns 5" w:semiHidden="1" w:unhideWhenUsed="1"/>
-    <w:lsdException w:name="Table Grid 1" w:semiHidden="1" w:unhideWhenUsed="1"/>
-    <w:lsdException w:name="Table Grid 2" w:semiHidden="1" w:unhideWhenUsed="1"/>
-    <w:lsdException w:name="Table Grid 3" w:semiHidden="1" w:unhideWhenUsed="1"/>
-    <w:lsdException w:name="Table Grid 4" w:semiHidden="1" w:unhideWhenUsed="1"/>
-    <w:lsdException w:name="Table Grid 5" w:semiHidden="1" w:unhideWhenUsed="1"/>
-    <w:lsdException w:name="Table Grid 6" w:semiHidden="1" w:unhideWhenUsed="1"/>
-    <w:lsdException w:name="Table Grid 7" w:semiHidden="1" w:unhideWhenUsed="1"/>
-    <w:lsdException w:name="Table Grid 8" w:semiHidden="1" w:unhideWhenUsed="1"/>
-    <w:lsdException w:name="Table List 1" w:semiHidden="1" w:unhideWhenUsed="1"/>
-    <w:lsdException w:name="Table List 2" w:semiHidden="1" w:unhideWhenUsed="1"/>
-    <w:lsdException w:name="Table List 3" w:semiHidden="1" w:unhideWhenUsed="1"/>
-    <w:lsdException w:name="Table List 4" w:semiHidden="1" w:unhideWhenUsed="1"/>
-    <w:lsdException w:name="Table List 5" w:semiHidden="1" w:unhideWhenUsed="1"/>
-    <w:lsdException w:name="Table List 6" w:semiHidden="1" w:unhideWhenUsed="1"/>
-    <w:lsdException w:name="Table List 7" w:semiHidden="1" w:unhideWhenUsed="1"/>
-    <w:lsdException w:name="Table List 8" w:semiHidden="1" w:unhideWhenUsed="1"/>
-    <w:lsdException w:name="Table 3D effects 1" w:semiHidden="1" w:unhideWhenUsed="1"/>
-    <w:lsdException w:name="Table 3D effects 2" w:semiHidden="1" w:unhideWhenUsed="1"/>
-    <w:lsdException w:name="Table 3D effects 3" w:semiHidden="1" w:unhideWhenUsed="1"/>
-    <w:lsdException w:name="Table Contemporary" w:semiHidden="1" w:unhideWhenUsed="1"/>
-    <w:lsdException w:name="Table Elegant" w:semiHidden="1" w:unhideWhenUsed="1"/>
-    <w:lsdException w:name="Table Professional" w:semiHidden="1" w:unhideWhenUsed="1"/>
-    <w:lsdException w:name="Table Subtle 1" w:semiHidden="1" w:unhideWhenUsed="1"/>
-    <w:lsdException w:name="Table Subtle 2" w:semiHidden="1" w:unhideWhenUsed="1"/>
-    <w:lsdException w:name="Table Web 1" w:semiHidden="1" w:unhideWhenUsed="1"/>
-    <w:lsdException w:name="Table Web 2" w:semiHidden="1" w:unhideWhenUsed="1"/>
-    <w:lsdException w:name="Table Web 3" w:semiHidden="1" w:unhideWhenUsed="1"/>
-    <w:lsdException w:name="Balloon Text" w:semiHidden="1" w:unhideWhenUsed="1"/>
-    <w:lsdException w:name="Table Grid" w:uiPriority="39"/>
-    <w:lsdException w:name="Table Theme" w:semiHidden="1" w:unhideWhenUsed="1"/>
-    <w:lsdException w:name="Placeholder Text" w:semiHidden="1"/>
-    <w:lsdException w:name="No Spacing" w:uiPriority="1" w:qFormat="1"/>
-    <w:lsdException w:name="Light Shading" w:uiPriority="60"/>
-    <w:lsdException w:name="Light List" w:uiPriority="61"/>
-    <w:lsdException w:name="Light Grid" w:uiPriority="62"/>
-    <w:lsdException w:name="Medium Shading 1" w:uiPriority="63"/>
-    <w:lsdException w:name="Medium Shading 2" w:uiPriority="64"/>
-    <w:lsdException w:name="Medium List 1" w:uiPriority="65"/>
-    <w:lsdException w:name="Medium List 2" w:uiPriority="66"/>
-    <w:lsdException w:name="Medium Grid 1" w:uiPriority="67"/>
-    <w:lsdException w:name="Medium Grid 2" w:uiPriority="68"/>
-    <w:lsdException w:name="Medium Grid 3" w:uiPriority="69"/>
-    <w:lsdException w:name="Dark List" w:uiPriority="70"/>
-    <w:lsdException w:name="Colorful Shading" w:uiPriority="71"/>
-    <w:lsdException w:name="Colorful List" w:uiPriority="72"/>
-    <w:lsdException w:name="Colorful Grid" w:uiPriority="73"/>
-    <w:lsdException w:name="Light Shading Accent 1" w:uiPriority="60"/>
-    <w:lsdException w:name="Light List Accent 1" w:uiPriority="61"/>
-    <w:lsdException w:name="Light Grid Accent 1" w:uiPriority="62"/>
-    <w:lsdException w:name="Medium Shading 1 Accent 1" w:uiPriority="63"/>
-    <w:lsdException w:name="Medium Shading 2 Accent 1" w:uiPriority="64"/>
-    <w:lsdException w:name="Medium List 1 Accent 1" w:uiPriority="65"/>
-    <w:lsdException w:name="Revision" w:semiHidden="1"/>
-    <w:lsdException w:name="List Paragraph" w:uiPriority="34" w:qFormat="1"/>
-    <w:lsdException w:name="Quote" w:uiPriority="29" w:qFormat="1"/>
-    <w:lsdException w:name="Intense Quote" w:uiPriority="30" w:qFormat="1"/>
-    <w:lsdException w:name="Medium List 2 Accent 1" w:uiPriority="66"/>
-    <w:lsdException w:name="Medium Grid 1 Accent 1" w:uiPriority="67"/>
-    <w:lsdException w:name="Medium Grid 2 Accent 1" w:uiPriority="68"/>
-    <w:lsdException w:name="Medium Grid 3 Accent 1" w:uiPriority="69"/>
-    <w:lsdException w:name="Dark List Accent 1" w:uiPriority="70"/>
-    <w:lsdException w:name="Colorful Shading Accent 1" w:uiPriority="71"/>
-    <w:lsdException w:name="Colorful List Accent 1" w:uiPriority="72"/>
-    <w:lsdException w:name="Colorful Grid Accent 1" w:uiPriority="73"/>
-    <w:lsdException w:name="Light Shading Accent 2" w:uiPriority="60"/>
-    <w:lsdException w:name="Light List Accent 2" w:uiPriority="61"/>
-    <w:lsdException w:name="Light Grid Accent 2" w:uiPriority="62"/>
-    <w:lsdException w:name="Medium Shading 1 Accent 2" w:uiPriority="63"/>
-    <w:lsdException w:name="Medium Shading 2 Accent 2" w:uiPriority="64"/>
-    <w:lsdException w:name="Medium List 1 Accent 2" w:uiPriority="65"/>
-    <w:lsdException w:name="Medium List 2 Accent 2" w:uiPriority="66"/>
-    <w:lsdException w:name="Medium Grid 1 Accent 2" w:uiPriority="67"/>
-    <w:lsdException w:name="Medium Grid 2 Accent 2" w:uiPriority="68"/>
-    <w:lsdException w:name="Medium Grid 3 Accent 2" w:uiPriority="69"/>
-    <w:lsdException w:name="Dark List Accent 2" w:uiPriority="70"/>
-    <w:lsdException w:name="Colorful Shading Accent 2" w:uiPriority="71"/>
-    <w:lsdException w:name="Colorful List Accent 2" w:uiPriority="72"/>
-    <w:lsdException w:name="Colorful Grid Accent 2" w:uiPriority="73"/>
-    <w:lsdException w:name="Light Shading Accent 3" w:uiPriority="60"/>
-    <w:lsdException w:name="Light List Accent 3" w:uiPriority="61"/>
-    <w:lsdException w:name="Light Grid Accent 3" w:uiPriority="62"/>
-    <w:lsdException w:name="Medium Shading 1 Accent 3" w:uiPriority="63"/>
-    <w:lsdException w:name="Medium Shading 2 Accent 3" w:uiPriority="64"/>
-    <w:lsdException w:name="Medium List 1 Accent 3" w:uiPriority="65"/>
-    <w:lsdException w:name="Medium List 2 Accent 3" w:uiPriority="66"/>
-    <w:lsdException w:name="Medium Grid 1 Accent 3" w:uiPriority="67"/>
-    <w:lsdException w:name="Medium Grid 2 Accent 3" w:uiPriority="68"/>
-    <w:lsdException w:name="Medium Grid 3 Accent 3" w:uiPriority="69"/>
-    <w:lsdException w:name="Dark List Accent 3" w:uiPriority="70"/>
-    <w:lsdException w:name="Colorful Shading Accent 3" w:uiPriority="71"/>
-    <w:lsdException w:name="Colorful List Accent 3" w:uiPriority="72"/>
-    <w:lsdException w:name="Colorful Grid Accent 3" w:uiPriority="73"/>
-    <w:lsdException w:name="Light Shading Accent 4" w:uiPriority="60"/>
-    <w:lsdException w:name="Light List Accent 4" w:uiPriority="61"/>
-    <w:lsdException w:name="Light Grid Accent 4" w:uiPriority="62"/>
-    <w:lsdException w:name="Medium Shading 1 Accent 4" w:uiPriority="63"/>
-    <w:lsdException w:name="Medium Shading 2 Accent 4" w:uiPriority="64"/>
-    <w:lsdException w:name="Medium List 1 Accent 4" w:uiPriority="65"/>
-    <w:lsdException w:name="Medium List 2 Accent 4" w:uiPriority="66"/>
-    <w:lsdException w:name="Medium Grid 1 Accent 4" w:uiPriority="67"/>
-    <w:lsdException w:name="Medium Grid 2 Accent 4" w:uiPriority="68"/>
-    <w:lsdException w:name="Medium Grid 3 Accent 4" w:uiPriority="69"/>
-    <w:lsdException w:name="Dark List Accent 4" w:uiPriority="70"/>
-    <w:lsdException w:name="Colorful Shading Accent 4" w:uiPriority="71"/>
-    <w:lsdException w:name="Colorful List Accent 4" w:uiPriority="72"/>
-    <w:lsdException w:name="Colorful Grid Accent 4" w:uiPriority="73"/>
-    <w:lsdException w:name="Light Shading Accent 5" w:uiPriority="60"/>
-    <w:lsdException w:name="Light List Accent 5" w:uiPriority="61"/>
-    <w:lsdException w:name="Light Grid Accent 5" w:uiPriority="62"/>
-    <w:lsdException w:name="Medium Shading 1 Accent 5" w:uiPriority="63"/>
-    <w:lsdException w:name="Medium Shading 2 Accent 5" w:uiPriority="64"/>
-    <w:lsdException w:name="Medium List 1 Accent 5" w:uiPriority="65"/>
-    <w:lsdException w:name="Medium List 2 Accent 5" w:uiPriority="66"/>
-    <w:lsdException w:name="Medium Grid 1 Accent 5" w:uiPriority="67"/>
-    <w:lsdException w:name="Medium Grid 2 Accent 5" w:uiPriority="68"/>
-    <w:lsdException w:name="Medium Grid 3 Accent 5" w:uiPriority="69"/>
-    <w:lsdException w:name="Dark List Accent 5" w:uiPriority="70"/>
-    <w:lsdException w:name="Colorful Shading Accent 5" w:uiPriority="71"/>
-    <w:lsdException w:name="Colorful List Accent 5" w:uiPriority="72"/>
-    <w:lsdException w:name="Colorful Grid Accent 5" w:uiPriority="73"/>
-    <w:lsdException w:name="Light Shading Accent 6" w:uiPriority="60"/>
-    <w:lsdException w:name="Light List Accent 6" w:uiPriority="61"/>
-    <w:lsdException w:name="Light Grid Accent 6" w:uiPriority="62"/>
-    <w:lsdException w:name="Medium Shading 1 Accent 6" w:uiPriority="63"/>
-    <w:lsdException w:name="Medium Shading 2 Accent 6" w:uiPriority="64"/>
-    <w:lsdException w:name="Medium List 1 Accent 6" w:uiPriority="65"/>
-    <w:lsdException w:name="Medium List 2 Accent 6" w:uiPriority="66"/>
-    <w:lsdException w:name="Medium Grid 1 Accent 6" w:uiPriority="67"/>
-    <w:lsdException w:name="Medium Grid 2 Accent 6" w:uiPriority="68"/>
-    <w:lsdException w:name="Medium Grid 3 Accent 6" w:uiPriority="69"/>
-    <w:lsdException w:name="Dark List Accent 6" w:uiPriority="70"/>
-    <w:lsdException w:name="Colorful Shading Accent 6" w:uiPriority="71"/>
-    <w:lsdException w:name="Colorful List Accent 6" w:uiPriority="72"/>
-    <w:lsdException w:name="Colorful Grid Accent 6" w:uiPriority="73"/>
-    <w:lsdException w:name="Subtle Emphasis" w:uiPriority="19" w:qFormat="1"/>
-    <w:lsdException w:name="Intense Emphasis" w:uiPriority="21" w:qFormat="1"/>
-    <w:lsdException w:name="Subtle Reference" w:uiPriority="31" w:qFormat="1"/>
-    <w:lsdException w:name="Intense Reference" w:uiPriority="32" w:qFormat="1"/>
-    <w:lsdException w:name="Book Title" w:uiPriority="33" w:qFormat="1"/>
-    <w:lsdException w:name="Bibliography" w:semiHidden="1" w:uiPriority="37" w:unhideWhenUsed="1"/>
-    <w:lsdException w:name="TOC Heading" w:semiHidden="1" w:uiPriority="39" w:unhideWhenUsed="1" w:qFormat="1"/>
-    <w:lsdException w:name="Plain Table 1" w:uiPriority="41"/>
-    <w:lsdException w:name="Plain Table 2" w:uiPriority="42"/>
-    <w:lsdException w:name="Plain Table 3" w:uiPriority="43"/>
-    <w:lsdException w:name="Plain Table 4" w:uiPriority="44"/>
-    <w:lsdException w:name="Plain Table 5" w:uiPriority="45"/>
-    <w:lsdException w:name="Grid Table Light" w:uiPriority="40"/>
-    <w:lsdException w:name="Grid Table 1 Light" w:uiPriority="46"/>
-    <w:lsdException w:name="Grid Table 2" w:uiPriority="47"/>
-    <w:lsdException w:name="Grid Table 3" w:uiPriority="48"/>
-    <w:lsdException w:name="Grid Table 4" w:uiPriority="49"/>
-    <w:lsdException w:name="Grid Table 5 Dark" w:uiPriority="50"/>
-    <w:lsdException w:name="Grid Table 6 Colorful" w:uiPriority="51"/>
-    <w:lsdException w:name="Grid Table 7 Colorful" w:uiPriority="52"/>
-    <w:lsdException w:name="Grid Table 1 Light Accent 1" w:uiPriority="46"/>
-    <w:lsdException w:name="Grid Table 2 Accent 1" w:uiPriority="47"/>
-    <w:lsdException w:name="Grid Table 3 Accent 1" w:uiPriority="48"/>
-    <w:lsdException w:name="Grid Table 4 Accent 1" w:uiPriority="49"/>
-    <w:lsdException w:name="Grid Table 5 Dark Accent 1" w:uiPriority="50"/>
-    <w:lsdException w:name="Grid Table 6 Colorful Accent 1" w:uiPriority="51"/>
-    <w:lsdException w:name="Grid Table 7 Colorful Accent 1" w:uiPriority="52"/>
-    <w:lsdException w:name="Grid Table 1 Light Accent 2" w:uiPriority="46"/>
-    <w:lsdException w:name="Grid Table 2 Accent 2" w:uiPriority="47"/>
-    <w:lsdException w:name="Grid Table 3 Accent 2" w:uiPriority="48"/>
-    <w:lsdException w:name="Grid Table 4 Accent 2" w:uiPriority="49"/>
-    <w:lsdException w:name="Grid Table 5 Dark Accent 2" w:uiPriority="50"/>
-    <w:lsdException w:name="Grid Table 6 Colorful Accent 2" w:uiPriority="51"/>
-    <w:lsdException w:name="Grid Table 7 Colorful Accent 2" w:uiPriority="52"/>
-    <w:lsdException w:name="Grid Table 1 Light Accent 3" w:uiPriority="46"/>
-    <w:lsdException w:name="Grid Table 2 Accent 3" w:uiPriority="47"/>
-    <w:lsdException w:name="Grid Table 3 Accent 3" w:uiPriority="48"/>
-    <w:lsdException w:name="Grid Table 4 Accent 3" w:uiPriority="49"/>
-    <w:lsdException w:name="Grid Table 5 Dark Accent 3" w:uiPriority="50"/>
-    <w:lsdException w:name="Grid Table 6 Colorful Accent 3" w:uiPriority="51"/>
-    <w:lsdException w:name="Grid Table 7 Colorful Accent 3" w:uiPriority="52"/>
-    <w:lsdException w:name="Grid Table 1 Light Accent 4" w:uiPriority="46"/>
-    <w:lsdException w:name="Grid Table 2 Accent 4" w:uiPriority="47"/>
-    <w:lsdException w:name="Grid Table 3 Accent 4" w:uiPriority="48"/>
-    <w:lsdException w:name="Grid Table 4 Accent 4" w:uiPriority="49"/>
-    <w:lsdException w:name="Grid Table 5 Dark Accent 4" w:uiPriority="50"/>
-    <w:lsdException w:name="Grid Table 6 Colorful Accent 4" w:uiPriority="51"/>
-    <w:lsdException w:name="Grid Table 7 Colorful Accent 4" w:uiPriority="52"/>
-    <w:lsdException w:name="Grid Table 1 Light Accent 5" w:uiPriority="46"/>
-    <w:lsdException w:name="Grid Table 2 Accent 5" w:uiPriority="47"/>
-    <w:lsdException w:name="Grid Table 3 Accent 5" w:uiPriority="48"/>
-    <w:lsdException w:name="Grid Table 4 Accent 5" w:uiPriority="49"/>
-    <w:lsdException w:name="Grid Table 5 Dark Accent 5" w:uiPriority="50"/>
-    <w:lsdException w:name="Grid Table 6 Colorful Accent 5" w:uiPriority="51"/>
-    <w:lsdException w:name="Grid Table 7 Colorful Accent 5" w:uiPriority="52"/>
-    <w:lsdException w:name="Grid Table 1 Light Accent 6" w:uiPriority="46"/>
-    <w:lsdException w:name="Grid Table 2 Accent 6" w:uiPriority="47"/>
-    <w:lsdException w:name="Grid Table 3 Accent 6" w:uiPriority="48"/>
-    <w:lsdException w:name="Grid Table 4 Accent 6" w:uiPriority="49"/>
-    <w:lsdException w:name="Grid Table 5 Dark Accent 6" w:uiPriority="50"/>
-    <w:lsdException w:name="Grid Table 6 Colorful Accent 6" w:uiPriority="51"/>
-    <w:lsdException w:name="Grid Table 7 Colorful Accent 6" w:uiPriority="52"/>
-    <w:lsdException w:name="List Table 1 Light" w:uiPriority="46"/>
-    <w:lsdException w:name="List Table 2" w:uiPriority="47"/>
-    <w:lsdException w:name="List Table 3" w:uiPriority="48"/>
-    <w:lsdException w:name="List Table 4" w:uiPriority="49"/>
-    <w:lsdException w:name="List Table 5 Dark" w:uiPriority="50"/>
-    <w:lsdException w:name="List Table 6 Colorful" w:uiPriority="51"/>
-    <w:lsdException w:name="List Table 7 Colorful" w:uiPriority="52"/>
-    <w:lsdException w:name="List Table 1 Light Accent 1" w:uiPriority="46"/>
-    <w:lsdException w:name="List Table 2 Accent 1" w:uiPriority="47"/>
-    <w:lsdException w:name="List Table 3 Accent 1" w:uiPriority="48"/>
-    <w:lsdException w:name="List Table 4 Accent 1" w:uiPriority="49"/>
-    <w:lsdException w:name="List Table 5 Dark Accent 1" w:uiPriority="50"/>
-    <w:lsdException w:name="List Table 6 Colorful Accent 1" w:uiPriority="51"/>
-    <w:lsdException w:name="List Table 7 Colorful Accent 1" w:uiPriority="52"/>
-    <w:lsdException w:name="List Table 1 Light Accent 2" w:uiPriority="46"/>
-    <w:lsdException w:name="List Table 2 Accent 2" w:uiPriority="47"/>
-    <w:lsdException w:name="List Table 3 Accent 2" w:uiPriority="48"/>
-    <w:lsdException w:name="List Table 4 Accent 2" w:uiPriority="49"/>
-    <w:lsdException w:name="List Table 5 Dark Accent 2" w:uiPriority="50"/>
-    <w:lsdException w:name="List Table 6 Colorful Accent 2" w:uiPriority="51"/>
-    <w:lsdException w:name="List Table 7 Colorful Accent 2" w:uiPriority="52"/>
-    <w:lsdException w:name="List Table 1 Light Accent 3" w:uiPriority="46"/>
-    <w:lsdException w:name="List Table 2 Accent 3" w:uiPriority="47"/>
-    <w:lsdException w:name="List Table 3 Accent 3" w:uiPriority="48"/>
-    <w:lsdException w:name="List Table 4 Accent 3" w:uiPriority="49"/>
-    <w:lsdException w:name="List Table 5 Dark Accent 3" w:uiPriority="50"/>
-    <w:lsdException w:name="List Table 6 Colorful Accent 3" w:uiPriority="51"/>
-    <w:lsdException w:name="List Table 7 Colorful Accent 3" w:uiPriority="52"/>
-    <w:lsdException w:name="List Table 1 Light Accent 4" w:uiPriority="46"/>
-    <w:lsdException w:name="List Table 2 Accent 4" w:uiPriority="47"/>
-    <w:lsdException w:name="List Table 3 Accent 4" w:uiPriority="48"/>
-    <w:lsdException w:name="List Table 4 Accent 4" w:uiPriority="49"/>
-    <w:lsdException w:name="List Table 5 Dark Accent 4" w:uiPriority="50"/>
-    <w:lsdException w:name="List Table 6 Colorful Accent 4" w:uiPriority="51"/>
-    <w:lsdException w:name="List Table 7 Colorful Accent 4" w:uiPriority="52"/>
-    <w:lsdException w:name="List Table 1 Light Accent 5" w:uiPriority="46"/>
-    <w:lsdException w:name="List Table 2 Accent 5" w:uiPriority="47"/>
-    <w:lsdException w:name="List Table 3 Accent 5" w:uiPriority="48"/>
-    <w:lsdException w:name="List Table 4 Accent 5" w:uiPriority="49"/>
-    <w:lsdException w:name="List Table 5 Dark Accent 5" w:uiPriority="50"/>
-    <w:lsdException w:name="List Table 6 Colorful Accent 5" w:uiPriority="51"/>
-    <w:lsdException w:name="List Table 7 Colorful Accent 5" w:uiPriority="52"/>
-    <w:lsdException w:name="List Table 1 Light Accent 6" w:uiPriority="46"/>
-    <w:lsdException w:name="List Table 2 Accent 6" w:uiPriority="47"/>
-    <w:lsdException w:name="List Table 3 Accent 6" w:uiPriority="48"/>
-    <w:lsdException w:name="List Table 4 Accent 6" w:uiPriority="49"/>
-    <w:lsdException w:name="List Table 5 Dark Accent 6" w:uiPriority="50"/>
-    <w:lsdException w:name="List Table 6 Colorful Accent 6" w:uiPriority="51"/>
-    <w:lsdException w:name="List Table 7 Colorful Accent 6" w:uiPriority="52"/>
+  <w:latentStyles w:defLockedState="0" w:defUIPriority="99" w:defSemiHidden="1" w:defUnhideWhenUsed="1" w:defQFormat="0" w:count="267">
+    <w:lsdException w:name="Normal" w:semiHidden="0" w:uiPriority="0" w:unhideWhenUsed="0" w:qFormat="1"/>
+    <w:lsdException w:name="heading 1" w:semiHidden="0" w:uiPriority="9" w:unhideWhenUsed="0" w:qFormat="1"/>
+    <w:lsdException w:name="heading 2" w:uiPriority="9" w:qFormat="1"/>
+    <w:lsdException w:name="heading 3" w:uiPriority="9" w:qFormat="1"/>
+    <w:lsdException w:name="heading 4" w:uiPriority="9" w:qFormat="1"/>
+    <w:lsdException w:name="heading 5" w:uiPriority="9" w:qFormat="1"/>
+    <w:lsdException w:name="heading 6" w:uiPriority="9" w:qFormat="1"/>
+    <w:lsdException w:name="heading 7" w:uiPriority="9" w:qFormat="1"/>
+    <w:lsdException w:name="heading 8" w:uiPriority="9" w:qFormat="1"/>
+    <w:lsdException w:name="heading 9" w:uiPriority="9" w:qFormat="1"/>
+    <w:lsdException w:name="toc 1" w:uiPriority="39"/>
+    <w:lsdException w:name="toc 2" w:uiPriority="39"/>
+    <w:lsdException w:name="toc 3" w:uiPriority="39"/>
+    <w:lsdException w:name="toc 4" w:uiPriority="39"/>
+    <w:lsdException w:name="toc 5" w:uiPriority="39"/>
+    <w:lsdException w:name="toc 6" w:uiPriority="39"/>
+    <w:lsdException w:name="toc 7" w:uiPriority="39"/>
+    <w:lsdException w:name="toc 8" w:uiPriority="39"/>
+    <w:lsdException w:name="toc 9" w:uiPriority="39"/>
+    <w:lsdException w:name="caption" w:uiPriority="35" w:qFormat="1"/>
+    <w:lsdException w:name="Title" w:semiHidden="0" w:uiPriority="10" w:unhideWhenUsed="0" w:qFormat="1"/>
+    <w:lsdException w:name="Default Paragraph Font" w:uiPriority="1"/>
+    <w:lsdException w:name="Subtitle" w:semiHidden="0" w:uiPriority="11" w:unhideWhenUsed="0" w:qFormat="1"/>
+    <w:lsdException w:name="Strong" w:semiHidden="0" w:uiPriority="22" w:unhideWhenUsed="0" w:qFormat="1"/>
+    <w:lsdException w:name="Emphasis" w:semiHidden="0" w:uiPriority="20" w:unhideWhenUsed="0" w:qFormat="1"/>
+    <w:lsdException w:name="Table Grid" w:semiHidden="0" w:uiPriority="39" w:unhideWhenUsed="0"/>
+    <w:lsdException w:name="Placeholder Text" w:unhideWhenUsed="0"/>
+    <w:lsdException w:name="No Spacing" w:semiHidden="0" w:uiPriority="1" w:unhideWhenUsed="0" w:qFormat="1"/>
+    <w:lsdException w:name="Light Shading" w:semiHidden="0" w:uiPriority="60" w:unhideWhenUsed="0"/>
+    <w:lsdException w:name="Light List" w:semiHidden="0" w:uiPriority="61" w:unhideWhenUsed="0"/>
+    <w:lsdException w:name="Light Grid" w:semiHidden="0" w:uiPriority="62" w:unhideWhenUsed="0"/>
+    <w:lsdException w:name="Medium Shading 1" w:semiHidden="0" w:uiPriority="63" w:unhideWhenUsed="0"/>
+    <w:lsdException w:name="Medium Shading 2" w:semiHidden="0" w:uiPriority="64" w:unhideWhenUsed="0"/>
+    <w:lsdException w:name="Medium List 1" w:semiHidden="0" w:uiPriority="65" w:unhideWhenUsed="0"/>
+    <w:lsdException w:name="Medium List 2" w:semiHidden="0" w:uiPriority="66" w:unhideWhenUsed="0"/>
+    <w:lsdException w:name="Medium Grid 1" w:semiHidden="0" w:uiPriority="67" w:unhideWhenUsed="0"/>
+    <w:lsdException w:name="Medium Grid 2" w:semiHidden="0" w:uiPriority="68" w:unhideWhenUsed="0"/>
+    <w:lsdException w:name="Medium Grid 3" w:semiHidden="0" w:uiPriority="69" w:unhideWhenUsed="0"/>
+    <w:lsdException w:name="Dark List" w:semiHidden="0" w:uiPriority="70" w:unhideWhenUsed="0"/>
+    <w:lsdException w:name="Colorful Shading" w:semiHidden="0" w:uiPriority="71" w:unhideWhenUsed="0"/>
+    <w:lsdException w:name="Colorful List" w:semiHidden="0" w:uiPriority="72" w:unhideWhenUsed="0"/>
+    <w:lsdException w:name="Colorful Grid" w:semiHidden="0" w:uiPriority="73" w:unhideWhenUsed="0"/>
+    <w:lsdException w:name="Light Shading Accent 1" w:semiHidden="0" w:uiPriority="60" w:unhideWhenUsed="0"/>
+    <w:lsdException w:name="Light List Accent 1" w:semiHidden="0" w:uiPriority="61" w:unhideWhenUsed="0"/>
+    <w:lsdException w:name="Light Grid Accent 1" w:semiHidden="0" w:uiPriority="62" w:unhideWhenUsed="0"/>
+    <w:lsdException w:name="Medium Shading 1 Accent 1" w:semiHidden="0" w:uiPriority="63" w:unhideWhenUsed="0"/>
+    <w:lsdException w:name="Medium Shading 2 Accent 1" w:semiHidden="0" w:uiPriority="64" w:unhideWhenUsed="0"/>
+    <w:lsdException w:name="Medium List 1 Accent 1" w:semiHidden="0" w:uiPriority="65" w:unhideWhenUsed="0"/>
+    <w:lsdException w:name="Revision" w:unhideWhenUsed="0"/>
+    <w:lsdException w:name="List Paragraph" w:semiHidden="0" w:uiPriority="34" w:unhideWhenUsed="0" w:qFormat="1"/>
+    <w:lsdException w:name="Quote" w:semiHidden="0" w:uiPriority="29" w:unhideWhenUsed="0" w:qFormat="1"/>
+    <w:lsdException w:name="Intense Quote" w:semiHidden="0" w:uiPriority="30" w:unhideWhenUsed="0" w:qFormat="1"/>
+    <w:lsdException w:name="Medium List 2 Accent 1" w:semiHidden="0" w:uiPriority="66" w:unhideWhenUsed="0"/>
+    <w:lsdException w:name="Medium Grid 1 Accent 1" w:semiHidden="0" w:uiPriority="67" w:unhideWhenUsed="0"/>
+    <w:lsdException w:name="Medium Grid 2 Accent 1" w:semiHidden="0" w:uiPriority="68" w:unhideWhenUsed="0"/>
+    <w:lsdException w:name="Medium Grid 3 Accent 1" w:semiHidden="0" w:uiPriority="69" w:unhideWhenUsed="0"/>
+    <w:lsdException w:name="Dark List Accent 1" w:semiHidden="0" w:uiPriority="70" w:unhideWhenUsed="0"/>
+    <w:lsdException w:name="Colorful Shading Accent 1" w:semiHidden="0" w:uiPriority="71" w:unhideWhenUsed="0"/>
+    <w:lsdException w:name="Colorful List Accent 1" w:semiHidden="0" w:uiPriority="72" w:unhideWhenUsed="0"/>
+    <w:lsdException w:name="Colorful Grid Accent 1" w:semiHidden="0" w:uiPriority="73" w:unhideWhenUsed="0"/>
+    <w:lsdException w:name="Light Shading Accent 2" w:semiHidden="0" w:uiPriority="60" w:unhideWhenUsed="0"/>
+    <w:lsdException w:name="Light List Accent 2" w:semiHidden="0" w:uiPriority="61" w:unhideWhenUsed="0"/>
+    <w:lsdException w:name="Light Grid Accent 2" w:semiHidden="0" w:uiPriority="62" w:unhideWhenUsed="0"/>
+    <w:lsdException w:name="Medium Shading 1 Accent 2" w:semiHidden="0" w:uiPriority="63" w:unhideWhenUsed="0"/>
+    <w:lsdException w:name="Medium Shading 2 Accent 2" w:semiHidden="0" w:uiPriority="64" w:unhideWhenUsed="0"/>
+    <w:lsdException w:name="Medium List 1 Accent 2" w:semiHidden="0" w:uiPriority="65" w:unhideWhenUsed="0"/>
+    <w:lsdException w:name="Medium List 2 Accent 2" w:semiHidden="0" w:uiPriority="66" w:unhideWhenUsed="0"/>
+    <w:lsdException w:name="Medium Grid 1 Accent 2" w:semiHidden="0" w:uiPriority="67" w:unhideWhenUsed="0"/>
+    <w:lsdException w:name="Medium Grid 2 Accent 2" w:semiHidden="0" w:uiPriority="68" w:unhideWhenUsed="0"/>
+    <w:lsdException w:name="Medium Grid 3 Accent 2" w:semiHidden="0" w:uiPriority="69" w:unhideWhenUsed="0"/>
+    <w:lsdException w:name="Dark List Accent 2" w:semiHidden="0" w:uiPriority="70" w:unhideWhenUsed="0"/>
+    <w:lsdException w:name="Colorful Shading Accent 2" w:semiHidden="0" w:uiPriority="71" w:unhideWhenUsed="0"/>
+    <w:lsdException w:name="Colorful List Accent 2" w:semiHidden="0" w:uiPriority="72" w:unhideWhenUsed="0"/>
+    <w:lsdException w:name="Colorful Grid Accent 2" w:semiHidden="0" w:uiPriority="73" w:unhideWhenUsed="0"/>
+    <w:lsdException w:name="Light Shading Accent 3" w:semiHidden="0" w:uiPriority="60" w:unhideWhenUsed="0"/>
+    <w:lsdException w:name="Light List Accent 3" w:semiHidden="0" w:uiPriority="61" w:unhideWhenUsed="0"/>
+    <w:lsdException w:name="Light Grid Accent 3" w:semiHidden="0" w:uiPriority="62" w:unhideWhenUsed="0"/>
+    <w:lsdException w:name="Medium Shading 1 Accent 3" w:semiHidden="0" w:uiPriority="63" w:unhideWhenUsed="0"/>
+    <w:lsdException w:name="Medium Shading 2 Accent 3" w:semiHidden="0" w:uiPriority="64" w:unhideWhenUsed="0"/>
+    <w:lsdException w:name="Medium List 1 Accent 3" w:semiHidden="0" w:uiPriority="65" w:unhideWhenUsed="0"/>
+    <w:lsdException w:name="Medium List 2 Accent 3" w:semiHidden="0" w:uiPriority="66" w:unhideWhenUsed="0"/>
+    <w:lsdException w:name="Medium Grid 1 Accent 3" w:semiHidden="0" w:uiPriority="67" w:unhideWhenUsed="0"/>
+    <w:lsdException w:name="Medium Grid 2 Accent 3" w:semiHidden="0" w:uiPriority="68" w:unhideWhenUsed="0"/>
+    <w:lsdException w:name="Medium Grid 3 Accent 3" w:semiHidden="0" w:uiPriority="69" w:unhideWhenUsed="0"/>
+    <w:lsdException w:name="Dark List Accent 3" w:semiHidden="0" w:uiPriority="70" w:unhideWhenUsed="0"/>
+    <w:lsdException w:name="Colorful Shading Accent 3" w:semiHidden="0" w:uiPriority="71" w:unhideWhenUsed="0"/>
+    <w:lsdException w:name="Colorful List Accent 3" w:semiHidden="0" w:uiPriority="72" w:unhideWhenUsed="0"/>
+    <w:lsdException w:name="Colorful Grid Accent 3" w:semiHidden="0" w:uiPriority="73" w:unhideWhenUsed="0"/>
+    <w:lsdException w:name="Light Shading Accent 4" w:semiHidden="0" w:uiPriority="60" w:unhideWhenUsed="0"/>
+    <w:lsdException w:name="Light List Accent 4" w:semiHidden="0" w:uiPriority="61" w:unhideWhenUsed="0"/>
+    <w:lsdException w:name="Light Grid Accent 4" w:semiHidden="0" w:uiPriority="62" w:unhideWhenUsed="0"/>
+    <w:lsdException w:name="Medium Shading 1 Accent 4" w:semiHidden="0" w:uiPriority="63" w:unhideWhenUsed="0"/>
+    <w:lsdException w:name="Medium Shading 2 Accent 4" w:semiHidden="0" w:uiPriority="64" w:unhideWhenUsed="0"/>
+    <w:lsdException w:name="Medium List 1 Accent 4" w:semiHidden="0" w:uiPriority="65" w:unhideWhenUsed="0"/>
+    <w:lsdException w:name="Medium List 2 Accent 4" w:semiHidden="0" w:uiPriority="66" w:unhideWhenUsed="0"/>
+    <w:lsdException w:name="Medium Grid 1 Accent 4" w:semiHidden="0" w:uiPriority="67" w:unhideWhenUsed="0"/>
+    <w:lsdException w:name="Medium Grid 2 Accent 4" w:semiHidden="0" w:uiPriority="68" w:unhideWhenUsed="0"/>
+    <w:lsdException w:name="Medium Grid 3 Accent 4" w:semiHidden="0" w:uiPriority="69" w:unhideWhenUsed="0"/>
+    <w:lsdException w:name="Dark List Accent 4" w:semiHidden="0" w:uiPriority="70" w:unhideWhenUsed="0"/>
+    <w:lsdException w:name="Colorful Shading Accent 4" w:semiHidden="0" w:uiPriority="71" w:unhideWhenUsed="0"/>
+    <w:lsdException w:name="Colorful List Accent 4" w:semiHidden="0" w:uiPriority="72" w:unhideWhenUsed="0"/>
+    <w:lsdException w:name="Colorful Grid Accent 4" w:semiHidden="0" w:uiPriority="73" w:unhideWhenUsed="0"/>
+    <w:lsdException w:name="Light Shading Accent 5" w:semiHidden="0" w:uiPriority="60" w:unhideWhenUsed="0"/>
+    <w:lsdException w:name="Light List Accent 5" w:semiHidden="0" w:uiPriority="61" w:unhideWhenUsed="0"/>
+    <w:lsdException w:name="Light Grid Accent 5" w:semiHidden="0" w:uiPriority="62" w:unhideWhenUsed="0"/>
+    <w:lsdException w:name="Medium Shading 1 Accent 5" w:semiHidden="0" w:uiPriority="63" w:unhideWhenUsed="0"/>
+    <w:lsdException w:name="Medium Shading 2 Accent 5" w:semiHidden="0" w:uiPriority="64" w:unhideWhenUsed="0"/>
+    <w:lsdException w:name="Medium List 1 Accent 5" w:semiHidden="0" w:uiPriority="65" w:unhideWhenUsed="0"/>
+    <w:lsdException w:name="Medium List 2 Accent 5" w:semiHidden="0" w:uiPriority="66" w:unhideWhenUsed="0"/>
+    <w:lsdException w:name="Medium Grid 1 Accent 5" w:semiHidden="0" w:uiPriority="67" w:unhideWhenUsed="0"/>
+    <w:lsdException w:name="Medium Grid 2 Accent 5" w:semiHidden="0" w:uiPriority="68" w:unhideWhenUsed="0"/>
+    <w:lsdException w:name="Medium Grid 3 Accent 5" w:semiHidden="0" w:uiPriority="69" w:unhideWhenUsed="0"/>
+    <w:lsdException w:name="Dark List Accent 5" w:semiHidden="0" w:uiPriority="70" w:unhideWhenUsed="0"/>
+    <w:lsdException w:name="Colorful Shading Accent 5" w:semiHidden="0" w:uiPriority="71" w:unhideWhenUsed="0"/>
+    <w:lsdException w:name="Colorful List Accent 5" w:semiHidden="0" w:uiPriority="72" w:unhideWhenUsed="0"/>
+    <w:lsdException w:name="Colorful Grid Accent 5" w:semiHidden="0" w:uiPriority="73" w:unhideWhenUsed="0"/>
+    <w:lsdException w:name="Light Shading Accent 6" w:semiHidden="0" w:uiPriority="60" w:unhideWhenUsed="0"/>
+    <w:lsdException w:name="Light List Accent 6" w:semiHidden="0" w:uiPriority="61" w:unhideWhenUsed="0"/>
+    <w:lsdException w:name="Light Grid Accent 6" w:semiHidden="0" w:uiPriority="62" w:unhideWhenUsed="0"/>
+    <w:lsdException w:name="Medium Shading 1 Accent 6" w:semiHidden="0" w:uiPriority="63" w:unhideWhenUsed="0"/>
+    <w:lsdException w:name="Medium Shading 2 Accent 6" w:semiHidden="0" w:uiPriority="64" w:unhideWhenUsed="0"/>
+    <w:lsdException w:name="Medium List 1 Accent 6" w:semiHidden="0" w:uiPriority="65" w:unhideWhenUsed="0"/>
+    <w:lsdException w:name="Medium List 2 Accent 6" w:semiHidden="0" w:uiPriority="66" w:unhideWhenUsed="0"/>
+    <w:lsdException w:name="Medium Grid 1 Accent 6" w:semiHidden="0" w:uiPriority="67" w:unhideWhenUsed="0"/>
+    <w:lsdException w:name="Medium Grid 2 Accent 6" w:semiHidden="0" w:uiPriority="68" w:unhideWhenUsed="0"/>
+    <w:lsdException w:name="Medium Grid 3 Accent 6" w:semiHidden="0" w:uiPriority="69" w:unhideWhenUsed="0"/>
+    <w:lsdException w:name="Dark List Accent 6" w:semiHidden="0" w:uiPriority="70" w:unhideWhenUsed="0"/>
+    <w:lsdException w:name="Colorful Shading Accent 6" w:semiHidden="0" w:uiPriority="71" w:unhideWhenUsed="0"/>
+    <w:lsdException w:name="Colorful List Accent 6" w:semiHidden="0" w:uiPriority="72" w:unhideWhenUsed="0"/>
+    <w:lsdException w:name="Colorful Grid Accent 6" w:semiHidden="0" w:uiPriority="73" w:unhideWhenUsed="0"/>
+    <w:lsdException w:name="Subtle Emphasis" w:semiHidden="0" w:uiPriority="19" w:unhideWhenUsed="0" w:qFormat="1"/>
+    <w:lsdException w:name="Intense Emphasis" w:semiHidden="0" w:uiPriority="21" w:unhideWhenUsed="0" w:qFormat="1"/>
+    <w:lsdException w:name="Subtle Reference" w:semiHidden="0" w:uiPriority="31" w:unhideWhenUsed="0" w:qFormat="1"/>
+    <w:lsdException w:name="Intense Reference" w:semiHidden="0" w:uiPriority="32" w:unhideWhenUsed="0" w:qFormat="1"/>
+    <w:lsdException w:name="Book Title" w:semiHidden="0" w:uiPriority="33" w:unhideWhenUsed="0" w:qFormat="1"/>
+    <w:lsdException w:name="Bibliography" w:uiPriority="37"/>
+    <w:lsdException w:name="TOC Heading" w:uiPriority="39" w:qFormat="1"/>
   </w:latentStyles>
   <w:style w:type="paragraph" w:default="1" w:styleId="Normal">
     <w:name w:val="Normal"/>
     <w:qFormat/>
+    <w:rsid w:val="00076A68"/>
   </w:style>
   <w:style w:type="character" w:default="1" w:styleId="DefaultParagraphFont">
     <w:name w:val="Default Paragraph Font"/>
     <w:uiPriority w:val="1"/>
-    <w:semiHidden/>
     <w:unhideWhenUsed/>
   </w:style>
   <w:style w:type="table" w:default="1" w:styleId="TableNormal">
@@ -2134,6 +2815,7 @@
     <w:uiPriority w:val="99"/>
     <w:semiHidden/>
     <w:unhideWhenUsed/>
+    <w:qFormat/>
     <w:tblPr>
       <w:tblInd w:w="0" w:type="dxa"/>
       <w:tblCellMar>
@@ -2160,6 +2842,36 @@
       <w:ind w:left="720"/>
       <w:contextualSpacing/>
     </w:pPr>
+  </w:style>
+  <w:style w:type="paragraph" w:styleId="BalloonText">
+    <w:name w:val="Balloon Text"/>
+    <w:basedOn w:val="Normal"/>
+    <w:link w:val="BalloonTextChar"/>
+    <w:uiPriority w:val="99"/>
+    <w:semiHidden/>
+    <w:unhideWhenUsed/>
+    <w:rsid w:val="00C77DD6"/>
+    <w:pPr>
+      <w:spacing w:after="0" w:line="240" w:lineRule="auto"/>
+    </w:pPr>
+    <w:rPr>
+      <w:rFonts w:ascii="Tahoma" w:hAnsi="Tahoma" w:cs="Tahoma"/>
+      <w:sz w:val="16"/>
+      <w:szCs w:val="16"/>
+    </w:rPr>
+  </w:style>
+  <w:style w:type="character" w:customStyle="1" w:styleId="BalloonTextChar">
+    <w:name w:val="Balloon Text Char"/>
+    <w:basedOn w:val="DefaultParagraphFont"/>
+    <w:link w:val="BalloonText"/>
+    <w:uiPriority w:val="99"/>
+    <w:semiHidden/>
+    <w:rsid w:val="00C77DD6"/>
+    <w:rPr>
+      <w:rFonts w:ascii="Tahoma" w:hAnsi="Tahoma" w:cs="Tahoma"/>
+      <w:sz w:val="16"/>
+      <w:szCs w:val="16"/>
+    </w:rPr>
   </w:style>
 </w:styles>
 </file>
@@ -2207,7 +2919,7 @@
     </a:clrScheme>
     <a:fontScheme name="Office">
       <a:majorFont>
-        <a:latin typeface="Calibri Light" panose="020F0302020204030204"/>
+        <a:latin typeface="Calibri Light"/>
         <a:ea typeface=""/>
         <a:cs typeface=""/>
         <a:font script="Jpan" typeface="游ゴシック Light"/>
@@ -2242,7 +2954,7 @@
         <a:font script="Geor" typeface="Sylfaen"/>
       </a:majorFont>
       <a:minorFont>
-        <a:latin typeface="Calibri" panose="020F0502020204030204"/>
+        <a:latin typeface="Calibri"/>
         <a:ea typeface=""/>
         <a:cs typeface=""/>
         <a:font script="Jpan" typeface="游明朝"/>
@@ -2419,7 +3131,7 @@
   <a:extraClrSchemeLst/>
   <a:extLst>
     <a:ext uri="{05A4C25C-085E-4340-85A3-A5531E510DB2}">
-      <thm15:themeFamily xmlns:thm15="http://schemas.microsoft.com/office/thememl/2012/main" name="Office Theme" id="{62F939B6-93AF-4DB8-9C6B-D6C7DFDC589F}" vid="{4A3C46E8-61CC-4603-A589-7422A47A8E4A}"/>
+      <thm15:themeFamily xmlns:thm15="http://schemas.microsoft.com/office/thememl/2012/main" xmlns="" name="Office Theme" id="{62F939B6-93AF-4DB8-9C6B-D6C7DFDC589F}" vid="{4A3C46E8-61CC-4603-A589-7422A47A8E4A}"/>
     </a:ext>
   </a:extLst>
 </a:theme>

</xml_diff>